<commit_message>
Small fix after merge of use cases from all 3 groups
</commit_message>
<xml_diff>
--- a/documents/Version 0 - Use Cases + Glossary.docx
+++ b/documents/Version 0 - Use Cases + Glossary.docx
@@ -71,22 +71,6 @@
         <w:rPr>
           <w:b/>
           <w:bCs/>
-        </w:rPr>
-        <w:t>Use cases:</w:t>
-      </w:r>
-    </w:p>
-    <w:p>
-      <w:pPr>
-        <w:bidi w:val="0"/>
-        <w:rPr>
-          <w:b/>
-          <w:bCs/>
-        </w:rPr>
-      </w:pPr>
-      <w:r>
-        <w:rPr>
-          <w:b/>
-          <w:bCs/>
           <w:u w:val="single"/>
         </w:rPr>
         <w:t>Use case – 1</w:t>
@@ -98,9 +82,6 @@
         <w:t>:</w:t>
       </w:r>
       <w:r>
-        <w:rPr>
-          <w:u w:val="single"/>
-        </w:rPr>
         <w:t xml:space="preserve"> </w:t>
       </w:r>
       <w:r>
@@ -288,15 +269,7 @@
         <w:spacing w:line="278" w:lineRule="auto"/>
       </w:pPr>
       <w:r>
-        <w:t xml:space="preserve">If the user information </w:t>
-      </w:r>
-      <w:proofErr w:type="gramStart"/>
-      <w:r>
-        <w:t>are</w:t>
-      </w:r>
-      <w:proofErr w:type="gramEnd"/>
-      <w:r>
-        <w:t xml:space="preserve"> not correct, or the user given is not subscribed, the system asks again for details and not moving to the next screen.</w:t>
+        <w:t>If the user information are not correct, or the user given is not subscribed, the system asks again for details and not moving to the next screen.</w:t>
       </w:r>
     </w:p>
     <w:p>
@@ -906,16 +879,33 @@
         <w:rPr>
           <w:b/>
           <w:bCs/>
-        </w:rPr>
-      </w:pPr>
-      <w:r>
-        <w:rPr>
-          <w:b/>
-          <w:bCs/>
           <w:u w:val="single"/>
         </w:rPr>
+      </w:pPr>
+    </w:p>
+    <w:p>
+      <w:pPr>
+        <w:bidi w:val="0"/>
+        <w:rPr>
+          <w:b/>
+          <w:bCs/>
+        </w:rPr>
+      </w:pPr>
+      <w:r>
+        <w:rPr>
+          <w:b/>
+          <w:bCs/>
+          <w:u w:val="single"/>
+        </w:rPr>
         <w:lastRenderedPageBreak/>
-        <w:t xml:space="preserve">Use case – 2: </w:t>
+        <w:t>Use case – 2:</w:t>
+      </w:r>
+      <w:r>
+        <w:rPr>
+          <w:b/>
+          <w:bCs/>
+        </w:rPr>
+        <w:t xml:space="preserve"> </w:t>
       </w:r>
       <w:r>
         <w:rPr>
@@ -1536,7 +1526,25 @@
                 <w:szCs w:val="24"/>
                 <w:lang w:val="sr-Latn-ME" w:eastAsia="zh-CN"/>
               </w:rPr>
-              <w:t>The sysem received corrcet data and will update the system.</w:t>
+              <w:t>The sysem received corre</w:t>
+            </w:r>
+            <w:r>
+              <w:rPr>
+                <w:rFonts w:eastAsia="DengXian"/>
+                <w:sz w:val="24"/>
+                <w:szCs w:val="24"/>
+                <w:lang w:val="sr-Latn-ME" w:eastAsia="zh-CN"/>
+              </w:rPr>
+              <w:t>c</w:t>
+            </w:r>
+            <w:r>
+              <w:rPr>
+                <w:rFonts w:eastAsia="DengXian"/>
+                <w:sz w:val="24"/>
+                <w:szCs w:val="24"/>
+                <w:lang w:val="sr-Latn-ME" w:eastAsia="zh-CN"/>
+              </w:rPr>
+              <w:t>t data and will update the system.</w:t>
             </w:r>
           </w:p>
         </w:tc>
@@ -1692,9 +1700,6 @@
         <w:t>Use case – 3:</w:t>
       </w:r>
       <w:r>
-        <w:rPr>
-          <w:u w:val="single"/>
-        </w:rPr>
         <w:t xml:space="preserve"> </w:t>
       </w:r>
       <w:r>
@@ -1882,15 +1887,7 @@
         <w:spacing w:line="278" w:lineRule="auto"/>
       </w:pPr>
       <w:r>
-        <w:t xml:space="preserve">If the service </w:t>
-      </w:r>
-      <w:proofErr w:type="gramStart"/>
-      <w:r>
-        <w:t>return</w:t>
-      </w:r>
-      <w:proofErr w:type="gramEnd"/>
-      <w:r>
-        <w:t xml:space="preserve"> a negative answer, handle it by the reason. (Wrong information – Correct it. Service too busy – Make the request later, etc.)</w:t>
+        <w:t>If the service return a negative answer, handle it by the reason. (Wrong information – Correct it. Service too busy – Make the request later, etc.)</w:t>
       </w:r>
     </w:p>
     <w:p>
@@ -4275,9 +4272,6 @@
         <w:t>Use case – 5:</w:t>
       </w:r>
       <w:r>
-        <w:rPr>
-          <w:u w:val="single"/>
-        </w:rPr>
         <w:t xml:space="preserve"> </w:t>
       </w:r>
       <w:r>
@@ -5038,66 +5032,34 @@
           <w:u w:val="single"/>
         </w:rPr>
         <w:lastRenderedPageBreak/>
-        <w:t>Store Visitor use cases (</w:t>
-      </w:r>
-      <w:r>
-        <w:rPr>
+        <w:t>Store Visitor use cases (Subscriber, Guest)</w:t>
+      </w:r>
+      <w:r>
+        <w:rPr>
+          <w:sz w:val="28"/>
+          <w:szCs w:val="28"/>
+        </w:rPr>
+        <w:t>:</w:t>
+      </w:r>
+    </w:p>
+    <w:p>
+      <w:pPr>
+        <w:bidi w:val="0"/>
+        <w:rPr>
+          <w:rFonts w:eastAsia="DengXian"/>
+          <w:sz w:val="28"/>
+          <w:szCs w:val="28"/>
+          <w:lang w:eastAsia="zh-CN"/>
+        </w:rPr>
+      </w:pPr>
+      <w:r>
+        <w:rPr>
+          <w:b/>
+          <w:bCs/>
           <w:sz w:val="28"/>
           <w:szCs w:val="28"/>
           <w:u w:val="single"/>
         </w:rPr>
-        <w:t>S</w:t>
-      </w:r>
-      <w:r>
-        <w:rPr>
-          <w:sz w:val="28"/>
-          <w:szCs w:val="28"/>
-          <w:u w:val="single"/>
-        </w:rPr>
-        <w:t xml:space="preserve">ubscriber, </w:t>
-      </w:r>
-      <w:r>
-        <w:rPr>
-          <w:sz w:val="28"/>
-          <w:szCs w:val="28"/>
-          <w:u w:val="single"/>
-        </w:rPr>
-        <w:t>G</w:t>
-      </w:r>
-      <w:r>
-        <w:rPr>
-          <w:sz w:val="28"/>
-          <w:szCs w:val="28"/>
-          <w:u w:val="single"/>
-        </w:rPr>
-        <w:t>uest)</w:t>
-      </w:r>
-      <w:r>
-        <w:rPr>
-          <w:sz w:val="28"/>
-          <w:szCs w:val="28"/>
-        </w:rPr>
-        <w:t>:</w:t>
-      </w:r>
-    </w:p>
-    <w:p>
-      <w:pPr>
-        <w:bidi w:val="0"/>
-        <w:rPr>
-          <w:rFonts w:eastAsia="DengXian"/>
-          <w:sz w:val="28"/>
-          <w:szCs w:val="28"/>
-          <w:lang w:eastAsia="zh-CN"/>
-        </w:rPr>
-      </w:pPr>
-      <w:r>
-        <w:rPr>
-          <w:b/>
-          <w:bCs/>
-          <w:sz w:val="28"/>
-          <w:szCs w:val="28"/>
-          <w:u w:val="single"/>
-        </w:rPr>
         <w:t>Use case - 1:</w:t>
       </w:r>
       <w:r>
@@ -5114,16 +5076,7 @@
           <w:sz w:val="28"/>
           <w:szCs w:val="28"/>
         </w:rPr>
-        <w:t>G</w:t>
-      </w:r>
-      <w:r>
-        <w:rPr>
-          <w:b/>
-          <w:bCs/>
-          <w:sz w:val="28"/>
-          <w:szCs w:val="28"/>
-        </w:rPr>
-        <w:t xml:space="preserve">uest purchase process </w:t>
+        <w:t xml:space="preserve">Guest purchase process </w:t>
       </w:r>
       <w:r>
         <w:rPr>
@@ -8723,29 +8676,7 @@
           <w:szCs w:val="28"/>
           <w:lang w:eastAsia="zh-CN"/>
         </w:rPr>
-        <w:t>Validity – the system checks that the given parameters are valid (</w:t>
-      </w:r>
-      <w:proofErr w:type="spellStart"/>
-      <w:proofErr w:type="gramStart"/>
-      <w:r>
-        <w:rPr>
-          <w:rFonts w:eastAsia="DengXian"/>
-          <w:sz w:val="28"/>
-          <w:szCs w:val="28"/>
-          <w:lang w:eastAsia="zh-CN"/>
-        </w:rPr>
-        <w:t>positive,non</w:t>
-      </w:r>
-      <w:proofErr w:type="spellEnd"/>
-      <w:proofErr w:type="gramEnd"/>
-      <w:r>
-        <w:rPr>
-          <w:rFonts w:eastAsia="DengXian"/>
-          <w:sz w:val="28"/>
-          <w:szCs w:val="28"/>
-          <w:lang w:eastAsia="zh-CN"/>
-        </w:rPr>
-        <w:t xml:space="preserve">-empty) and follow the </w:t>
+        <w:t xml:space="preserve">Validity – the system checks that the given parameters are valid (positive,non-empty) and follow the </w:t>
       </w:r>
       <w:r>
         <w:rPr>
@@ -10933,39 +10864,7 @@
           <w:sz w:val="24"/>
           <w:szCs w:val="24"/>
         </w:rPr>
-        <w:t xml:space="preserve">: </w:t>
-      </w:r>
-      <w:proofErr w:type="spellStart"/>
-      <w:r>
-        <w:rPr>
-          <w:sz w:val="24"/>
-          <w:szCs w:val="24"/>
-        </w:rPr>
-        <w:t>StoreID</w:t>
-      </w:r>
-      <w:proofErr w:type="spellEnd"/>
-      <w:r>
-        <w:rPr>
-          <w:sz w:val="24"/>
-          <w:szCs w:val="24"/>
-        </w:rPr>
-        <w:t xml:space="preserve">, </w:t>
-      </w:r>
-      <w:proofErr w:type="spellStart"/>
-      <w:r>
-        <w:rPr>
-          <w:sz w:val="24"/>
-          <w:szCs w:val="24"/>
-        </w:rPr>
-        <w:t>ManagerID</w:t>
-      </w:r>
-      <w:proofErr w:type="spellEnd"/>
-      <w:r>
-        <w:rPr>
-          <w:sz w:val="24"/>
-          <w:szCs w:val="24"/>
-        </w:rPr>
-        <w:t>, removed permissions, added permissions.</w:t>
+        <w:t>: StoreID, ManagerID, removed permissions, added permissions.</w:t>
       </w:r>
     </w:p>
     <w:p>
@@ -11210,37 +11109,12 @@
         </w:rPr>
         <w:t xml:space="preserve"> </w:t>
       </w:r>
-      <w:proofErr w:type="spellStart"/>
       <w:r>
         <w:rPr>
           <w:sz w:val="24"/>
           <w:szCs w:val="24"/>
         </w:rPr>
-        <w:t>StoreID</w:t>
-      </w:r>
-      <w:proofErr w:type="spellEnd"/>
-      <w:r>
-        <w:rPr>
-          <w:sz w:val="24"/>
-          <w:szCs w:val="24"/>
-        </w:rPr>
-        <w:t xml:space="preserve">, </w:t>
-      </w:r>
-      <w:proofErr w:type="spellStart"/>
-      <w:r>
-        <w:rPr>
-          <w:sz w:val="24"/>
-          <w:szCs w:val="24"/>
-        </w:rPr>
-        <w:t>ManagerID</w:t>
-      </w:r>
-      <w:proofErr w:type="spellEnd"/>
-      <w:r>
-        <w:rPr>
-          <w:sz w:val="24"/>
-          <w:szCs w:val="24"/>
-        </w:rPr>
-        <w:t>, removed permissions, added permissions.</w:t>
+        <w:t>StoreID, ManagerID, removed permissions, added permissions.</w:t>
       </w:r>
     </w:p>
     <w:p>
@@ -11457,37 +11331,12 @@
         </w:rPr>
         <w:t xml:space="preserve"> </w:t>
       </w:r>
-      <w:proofErr w:type="spellStart"/>
       <w:r>
         <w:rPr>
           <w:sz w:val="24"/>
           <w:szCs w:val="24"/>
         </w:rPr>
-        <w:t>StoreID</w:t>
-      </w:r>
-      <w:proofErr w:type="spellEnd"/>
-      <w:r>
-        <w:rPr>
-          <w:sz w:val="24"/>
-          <w:szCs w:val="24"/>
-        </w:rPr>
-        <w:t xml:space="preserve">, </w:t>
-      </w:r>
-      <w:proofErr w:type="spellStart"/>
-      <w:r>
-        <w:rPr>
-          <w:sz w:val="24"/>
-          <w:szCs w:val="24"/>
-        </w:rPr>
-        <w:t>ManagerID</w:t>
-      </w:r>
-      <w:proofErr w:type="spellEnd"/>
-      <w:r>
-        <w:rPr>
-          <w:sz w:val="24"/>
-          <w:szCs w:val="24"/>
-        </w:rPr>
-        <w:t>, removed permissions, added permissions.</w:t>
+        <w:t>StoreID, ManagerID, removed permissions, added permissions.</w:t>
       </w:r>
     </w:p>
     <w:p>
@@ -11711,39 +11560,7 @@
           <w:sz w:val="24"/>
           <w:szCs w:val="24"/>
         </w:rPr>
-        <w:t xml:space="preserve"> </w:t>
-      </w:r>
-      <w:proofErr w:type="spellStart"/>
-      <w:r>
-        <w:rPr>
-          <w:sz w:val="24"/>
-          <w:szCs w:val="24"/>
-        </w:rPr>
-        <w:t>StoreID</w:t>
-      </w:r>
-      <w:proofErr w:type="spellEnd"/>
-      <w:r>
-        <w:rPr>
-          <w:sz w:val="24"/>
-          <w:szCs w:val="24"/>
-        </w:rPr>
-        <w:t xml:space="preserve">, </w:t>
-      </w:r>
-      <w:proofErr w:type="spellStart"/>
-      <w:r>
-        <w:rPr>
-          <w:sz w:val="24"/>
-          <w:szCs w:val="24"/>
-        </w:rPr>
-        <w:t>ManagerID</w:t>
-      </w:r>
-      <w:proofErr w:type="spellEnd"/>
-      <w:r>
-        <w:rPr>
-          <w:sz w:val="24"/>
-          <w:szCs w:val="24"/>
-        </w:rPr>
-        <w:t>, removed permissions, added permissions.</w:t>
+        <w:t xml:space="preserve"> StoreID, ManagerID, removed permissions, added permissions.</w:t>
       </w:r>
     </w:p>
     <w:p>
@@ -11964,37 +11781,12 @@
         </w:rPr>
         <w:t xml:space="preserve"> </w:t>
       </w:r>
-      <w:proofErr w:type="spellStart"/>
       <w:r>
         <w:rPr>
           <w:sz w:val="24"/>
           <w:szCs w:val="24"/>
         </w:rPr>
-        <w:t>StoreID</w:t>
-      </w:r>
-      <w:proofErr w:type="spellEnd"/>
-      <w:r>
-        <w:rPr>
-          <w:sz w:val="24"/>
-          <w:szCs w:val="24"/>
-        </w:rPr>
-        <w:t xml:space="preserve">, </w:t>
-      </w:r>
-      <w:proofErr w:type="spellStart"/>
-      <w:r>
-        <w:rPr>
-          <w:sz w:val="24"/>
-          <w:szCs w:val="24"/>
-        </w:rPr>
-        <w:t>ManagerID</w:t>
-      </w:r>
-      <w:proofErr w:type="spellEnd"/>
-      <w:r>
-        <w:rPr>
-          <w:sz w:val="24"/>
-          <w:szCs w:val="24"/>
-        </w:rPr>
-        <w:t>, removed permissions, added permissions.</w:t>
+        <w:t>StoreID, ManagerID, removed permissions, added permissions.</w:t>
       </w:r>
     </w:p>
     <w:p>
@@ -12427,14 +12219,12 @@
         <w:rPr>
           <w:sz w:val="28"/>
           <w:szCs w:val="28"/>
-          <w:lang/>
-        </w:rPr>
-      </w:pPr>
-      <w:r>
-        <w:rPr>
-          <w:sz w:val="28"/>
-          <w:szCs w:val="28"/>
-          <w:lang/>
+        </w:rPr>
+      </w:pPr>
+      <w:r>
+        <w:rPr>
+          <w:sz w:val="28"/>
+          <w:szCs w:val="28"/>
         </w:rPr>
         <w:t>The store is closed and becomes inactive.</w:t>
       </w:r>
@@ -12450,14 +12240,12 @@
         <w:rPr>
           <w:sz w:val="28"/>
           <w:szCs w:val="28"/>
-          <w:lang/>
-        </w:rPr>
-      </w:pPr>
-      <w:r>
-        <w:rPr>
-          <w:sz w:val="28"/>
-          <w:szCs w:val="28"/>
-          <w:lang/>
+        </w:rPr>
+      </w:pPr>
+      <w:r>
+        <w:rPr>
+          <w:sz w:val="28"/>
+          <w:szCs w:val="28"/>
         </w:rPr>
         <w:t>Access to the closed store</w:t>
       </w:r>
@@ -12465,7 +12253,6 @@
         <w:rPr>
           <w:sz w:val="28"/>
           <w:szCs w:val="28"/>
-          <w:lang/>
         </w:rPr>
         <w:t>’</w:t>
       </w:r>
@@ -12473,7 +12260,6 @@
         <w:rPr>
           <w:sz w:val="28"/>
           <w:szCs w:val="28"/>
-          <w:lang/>
         </w:rPr>
         <w:t>s information is restricted to store owners and system administrators.</w:t>
       </w:r>
@@ -12489,14 +12275,12 @@
         <w:rPr>
           <w:sz w:val="28"/>
           <w:szCs w:val="28"/>
-          <w:lang/>
-        </w:rPr>
-      </w:pPr>
-      <w:r>
-        <w:rPr>
-          <w:sz w:val="28"/>
-          <w:szCs w:val="28"/>
-          <w:lang/>
+        </w:rPr>
+      </w:pPr>
+      <w:r>
+        <w:rPr>
+          <w:sz w:val="28"/>
+          <w:szCs w:val="28"/>
         </w:rPr>
         <w:t>Store owners and managers receive a notification about the closure, but their appointment remains unchanged.</w:t>
       </w:r>
@@ -12521,7 +12305,6 @@
         <w:rPr>
           <w:sz w:val="28"/>
           <w:szCs w:val="28"/>
-          <w:lang/>
         </w:rPr>
         <w:t>Store’s products</w:t>
       </w:r>
@@ -12895,52 +12678,47 @@
           <w:bCs/>
           <w:sz w:val="28"/>
           <w:szCs w:val="28"/>
-          <w:lang/>
-        </w:rPr>
-      </w:pPr>
-    </w:p>
-    <w:p>
-      <w:pPr>
-        <w:bidi w:val="0"/>
-        <w:rPr>
-          <w:b/>
-          <w:bCs/>
-          <w:sz w:val="28"/>
-          <w:szCs w:val="28"/>
-          <w:lang/>
-        </w:rPr>
-      </w:pPr>
-    </w:p>
-    <w:p>
-      <w:pPr>
-        <w:bidi w:val="0"/>
-        <w:rPr>
-          <w:b/>
-          <w:bCs/>
-          <w:sz w:val="28"/>
-          <w:szCs w:val="28"/>
-          <w:lang/>
-        </w:rPr>
-      </w:pPr>
-    </w:p>
-    <w:p>
-      <w:pPr>
-        <w:bidi w:val="0"/>
-        <w:rPr>
-          <w:b/>
-          <w:bCs/>
-          <w:sz w:val="28"/>
-          <w:szCs w:val="28"/>
-          <w:lang/>
-        </w:rPr>
-      </w:pPr>
-      <w:r>
-        <w:rPr>
-          <w:b/>
-          <w:bCs/>
-          <w:sz w:val="28"/>
-          <w:szCs w:val="28"/>
-          <w:lang/>
+        </w:rPr>
+      </w:pPr>
+    </w:p>
+    <w:p>
+      <w:pPr>
+        <w:bidi w:val="0"/>
+        <w:rPr>
+          <w:b/>
+          <w:bCs/>
+          <w:sz w:val="28"/>
+          <w:szCs w:val="28"/>
+        </w:rPr>
+      </w:pPr>
+    </w:p>
+    <w:p>
+      <w:pPr>
+        <w:bidi w:val="0"/>
+        <w:rPr>
+          <w:b/>
+          <w:bCs/>
+          <w:sz w:val="28"/>
+          <w:szCs w:val="28"/>
+        </w:rPr>
+      </w:pPr>
+    </w:p>
+    <w:p>
+      <w:pPr>
+        <w:bidi w:val="0"/>
+        <w:rPr>
+          <w:b/>
+          <w:bCs/>
+          <w:sz w:val="28"/>
+          <w:szCs w:val="28"/>
+        </w:rPr>
+      </w:pPr>
+      <w:r>
+        <w:rPr>
+          <w:b/>
+          <w:bCs/>
+          <w:sz w:val="28"/>
+          <w:szCs w:val="28"/>
         </w:rPr>
         <w:lastRenderedPageBreak/>
         <w:t>Test 1: Successful Closure of the Store</w:t>
@@ -12952,16 +12730,14 @@
         <w:rPr>
           <w:sz w:val="24"/>
           <w:szCs w:val="24"/>
-          <w:lang/>
-        </w:rPr>
-      </w:pPr>
-      <w:r>
-        <w:rPr>
-          <w:b/>
-          <w:bCs/>
-          <w:sz w:val="28"/>
-          <w:szCs w:val="28"/>
-          <w:lang/>
+        </w:rPr>
+      </w:pPr>
+      <w:r>
+        <w:rPr>
+          <w:b/>
+          <w:bCs/>
+          <w:sz w:val="28"/>
+          <w:szCs w:val="28"/>
         </w:rPr>
         <w:t>Input</w:t>
       </w:r>
@@ -12971,7 +12747,6 @@
           <w:bCs/>
           <w:sz w:val="24"/>
           <w:szCs w:val="24"/>
-          <w:lang/>
         </w:rPr>
         <w:t>:</w:t>
       </w:r>
@@ -12979,7 +12754,6 @@
         <w:rPr>
           <w:sz w:val="24"/>
           <w:szCs w:val="24"/>
-          <w:lang/>
         </w:rPr>
         <w:t xml:space="preserve"> StoreID</w:t>
       </w:r>
@@ -12990,16 +12764,14 @@
         <w:rPr>
           <w:sz w:val="24"/>
           <w:szCs w:val="24"/>
-          <w:lang/>
-        </w:rPr>
-      </w:pPr>
-      <w:r>
-        <w:rPr>
-          <w:b/>
-          <w:bCs/>
-          <w:sz w:val="28"/>
-          <w:szCs w:val="28"/>
-          <w:lang/>
+        </w:rPr>
+      </w:pPr>
+      <w:r>
+        <w:rPr>
+          <w:b/>
+          <w:bCs/>
+          <w:sz w:val="28"/>
+          <w:szCs w:val="28"/>
         </w:rPr>
         <w:t>Preconditions</w:t>
       </w:r>
@@ -13009,7 +12781,6 @@
           <w:bCs/>
           <w:sz w:val="24"/>
           <w:szCs w:val="24"/>
-          <w:lang/>
         </w:rPr>
         <w:t>:</w:t>
       </w:r>
@@ -13017,7 +12788,6 @@
         <w:rPr>
           <w:sz w:val="24"/>
           <w:szCs w:val="24"/>
-          <w:lang/>
         </w:rPr>
         <w:t xml:space="preserve"> The store founder is logged in and </w:t>
       </w:r>
@@ -13025,7 +12795,6 @@
         <w:rPr>
           <w:sz w:val="24"/>
           <w:szCs w:val="24"/>
-          <w:lang/>
         </w:rPr>
         <w:t>is the founder of the store</w:t>
       </w:r>
@@ -13033,7 +12802,6 @@
         <w:rPr>
           <w:sz w:val="24"/>
           <w:szCs w:val="24"/>
-          <w:lang/>
         </w:rPr>
         <w:t>.</w:t>
       </w:r>
@@ -13044,16 +12812,14 @@
         <w:rPr>
           <w:sz w:val="24"/>
           <w:szCs w:val="24"/>
-          <w:lang/>
-        </w:rPr>
-      </w:pPr>
-      <w:r>
-        <w:rPr>
-          <w:b/>
-          <w:bCs/>
-          <w:sz w:val="28"/>
-          <w:szCs w:val="28"/>
-          <w:lang/>
+        </w:rPr>
+      </w:pPr>
+      <w:r>
+        <w:rPr>
+          <w:b/>
+          <w:bCs/>
+          <w:sz w:val="28"/>
+          <w:szCs w:val="28"/>
         </w:rPr>
         <w:t>Steps</w:t>
       </w:r>
@@ -13063,7 +12829,6 @@
           <w:bCs/>
           <w:sz w:val="24"/>
           <w:szCs w:val="24"/>
-          <w:lang/>
         </w:rPr>
         <w:t>:</w:t>
       </w:r>
@@ -13075,14 +12840,12 @@
         <w:rPr>
           <w:sz w:val="24"/>
           <w:szCs w:val="24"/>
-          <w:lang/>
         </w:rPr>
       </w:pPr>
       <w:r>
         <w:rPr>
           <w:sz w:val="24"/>
           <w:szCs w:val="24"/>
-          <w:lang/>
         </w:rPr>
         <w:t>Store founder initiates the closure of the store.</w:t>
       </w:r>
@@ -13093,16 +12856,14 @@
         <w:rPr>
           <w:sz w:val="28"/>
           <w:szCs w:val="28"/>
-          <w:lang/>
-        </w:rPr>
-      </w:pPr>
-      <w:r>
-        <w:rPr>
-          <w:b/>
-          <w:bCs/>
-          <w:sz w:val="28"/>
-          <w:szCs w:val="28"/>
-          <w:lang/>
+        </w:rPr>
+      </w:pPr>
+      <w:r>
+        <w:rPr>
+          <w:b/>
+          <w:bCs/>
+          <w:sz w:val="28"/>
+          <w:szCs w:val="28"/>
         </w:rPr>
         <w:t>Expected Outcome:</w:t>
       </w:r>
@@ -13119,14 +12880,12 @@
         <w:rPr>
           <w:sz w:val="24"/>
           <w:szCs w:val="24"/>
-          <w:lang/>
         </w:rPr>
       </w:pPr>
       <w:r>
         <w:rPr>
           <w:sz w:val="24"/>
           <w:szCs w:val="24"/>
-          <w:lang/>
         </w:rPr>
         <w:t>The store status is changed to inactive.</w:t>
       </w:r>
@@ -13143,14 +12902,12 @@
         <w:rPr>
           <w:sz w:val="24"/>
           <w:szCs w:val="24"/>
-          <w:lang/>
         </w:rPr>
       </w:pPr>
       <w:r>
         <w:rPr>
           <w:sz w:val="24"/>
           <w:szCs w:val="24"/>
-          <w:lang/>
         </w:rPr>
         <w:t>Access to the closed store’s information is restricted to store owners and system administrators.</w:t>
       </w:r>
@@ -13167,14 +12924,12 @@
         <w:rPr>
           <w:sz w:val="24"/>
           <w:szCs w:val="24"/>
-          <w:lang/>
         </w:rPr>
       </w:pPr>
       <w:r>
         <w:rPr>
           <w:sz w:val="24"/>
           <w:szCs w:val="24"/>
-          <w:lang/>
         </w:rPr>
         <w:t>Store owners and managers receive a notification about the closure, but their appointment remains unchanged.</w:t>
       </w:r>
@@ -13191,14 +12946,12 @@
         <w:rPr>
           <w:sz w:val="24"/>
           <w:szCs w:val="24"/>
-          <w:lang/>
         </w:rPr>
       </w:pPr>
       <w:r>
         <w:rPr>
           <w:sz w:val="24"/>
           <w:szCs w:val="24"/>
-          <w:lang/>
         </w:rPr>
         <w:t>Store’s products</w:t>
       </w:r>
@@ -13206,7 +12959,6 @@
         <w:rPr>
           <w:sz w:val="24"/>
           <w:szCs w:val="24"/>
-          <w:lang/>
         </w:rPr>
         <w:t xml:space="preserve"> will no longer appear while searching for products.</w:t>
       </w:r>
@@ -13219,28 +12971,25 @@
           <w:bCs/>
           <w:sz w:val="28"/>
           <w:szCs w:val="28"/>
-          <w:lang/>
-        </w:rPr>
-      </w:pPr>
-    </w:p>
-    <w:p>
-      <w:pPr>
-        <w:bidi w:val="0"/>
-        <w:rPr>
-          <w:b/>
-          <w:bCs/>
-          <w:sz w:val="28"/>
-          <w:szCs w:val="28"/>
-          <w:lang/>
-        </w:rPr>
-      </w:pPr>
-      <w:r>
-        <w:rPr>
-          <w:b/>
-          <w:bCs/>
-          <w:sz w:val="28"/>
-          <w:szCs w:val="28"/>
-          <w:lang/>
+        </w:rPr>
+      </w:pPr>
+    </w:p>
+    <w:p>
+      <w:pPr>
+        <w:bidi w:val="0"/>
+        <w:rPr>
+          <w:b/>
+          <w:bCs/>
+          <w:sz w:val="28"/>
+          <w:szCs w:val="28"/>
+        </w:rPr>
+      </w:pPr>
+      <w:r>
+        <w:rPr>
+          <w:b/>
+          <w:bCs/>
+          <w:sz w:val="28"/>
+          <w:szCs w:val="28"/>
         </w:rPr>
         <w:t>Test 2: Authentication Failure</w:t>
       </w:r>
@@ -13251,16 +13000,14 @@
         <w:rPr>
           <w:sz w:val="24"/>
           <w:szCs w:val="24"/>
-          <w:lang/>
-        </w:rPr>
-      </w:pPr>
-      <w:r>
-        <w:rPr>
-          <w:b/>
-          <w:bCs/>
-          <w:sz w:val="28"/>
-          <w:szCs w:val="28"/>
-          <w:lang/>
+        </w:rPr>
+      </w:pPr>
+      <w:r>
+        <w:rPr>
+          <w:b/>
+          <w:bCs/>
+          <w:sz w:val="28"/>
+          <w:szCs w:val="28"/>
         </w:rPr>
         <w:t>Input</w:t>
       </w:r>
@@ -13270,7 +13017,6 @@
           <w:bCs/>
           <w:sz w:val="24"/>
           <w:szCs w:val="24"/>
-          <w:lang/>
         </w:rPr>
         <w:t>:</w:t>
       </w:r>
@@ -13278,7 +13024,6 @@
         <w:rPr>
           <w:sz w:val="24"/>
           <w:szCs w:val="24"/>
-          <w:lang/>
         </w:rPr>
         <w:t xml:space="preserve"> StoreID</w:t>
       </w:r>
@@ -13289,16 +13034,14 @@
         <w:rPr>
           <w:sz w:val="24"/>
           <w:szCs w:val="24"/>
-          <w:lang/>
-        </w:rPr>
-      </w:pPr>
-      <w:r>
-        <w:rPr>
-          <w:b/>
-          <w:bCs/>
-          <w:sz w:val="28"/>
-          <w:szCs w:val="28"/>
-          <w:lang/>
+        </w:rPr>
+      </w:pPr>
+      <w:r>
+        <w:rPr>
+          <w:b/>
+          <w:bCs/>
+          <w:sz w:val="28"/>
+          <w:szCs w:val="28"/>
         </w:rPr>
         <w:t>Preconditions</w:t>
       </w:r>
@@ -13308,7 +13051,6 @@
           <w:bCs/>
           <w:sz w:val="24"/>
           <w:szCs w:val="24"/>
-          <w:lang/>
         </w:rPr>
         <w:t>:</w:t>
       </w:r>
@@ -13316,7 +13058,6 @@
         <w:rPr>
           <w:sz w:val="24"/>
           <w:szCs w:val="24"/>
-          <w:lang/>
         </w:rPr>
         <w:t xml:space="preserve"> </w:t>
       </w:r>
@@ -13327,14 +13068,12 @@
         <w:rPr>
           <w:sz w:val="24"/>
           <w:szCs w:val="24"/>
-          <w:lang/>
         </w:rPr>
       </w:pPr>
       <w:r>
         <w:rPr>
           <w:sz w:val="24"/>
           <w:szCs w:val="24"/>
-          <w:lang/>
         </w:rPr>
         <w:t>The store founder is not logged in or</w:t>
       </w:r>
@@ -13342,7 +13081,6 @@
         <w:rPr>
           <w:sz w:val="24"/>
           <w:szCs w:val="24"/>
-          <w:lang/>
         </w:rPr>
         <w:t xml:space="preserve"> is not the founder of the store</w:t>
       </w:r>
@@ -13350,7 +13088,6 @@
         <w:rPr>
           <w:sz w:val="24"/>
           <w:szCs w:val="24"/>
-          <w:lang/>
         </w:rPr>
         <w:t>.</w:t>
       </w:r>
@@ -13361,16 +13098,14 @@
         <w:rPr>
           <w:sz w:val="24"/>
           <w:szCs w:val="24"/>
-          <w:lang/>
-        </w:rPr>
-      </w:pPr>
-      <w:r>
-        <w:rPr>
-          <w:b/>
-          <w:bCs/>
-          <w:sz w:val="28"/>
-          <w:szCs w:val="28"/>
-          <w:lang/>
+        </w:rPr>
+      </w:pPr>
+      <w:r>
+        <w:rPr>
+          <w:b/>
+          <w:bCs/>
+          <w:sz w:val="28"/>
+          <w:szCs w:val="28"/>
         </w:rPr>
         <w:t>Steps</w:t>
       </w:r>
@@ -13380,7 +13115,6 @@
           <w:bCs/>
           <w:sz w:val="24"/>
           <w:szCs w:val="24"/>
-          <w:lang/>
         </w:rPr>
         <w:t>:</w:t>
       </w:r>
@@ -13392,14 +13126,12 @@
         <w:rPr>
           <w:sz w:val="24"/>
           <w:szCs w:val="24"/>
-          <w:lang/>
         </w:rPr>
       </w:pPr>
       <w:r>
         <w:rPr>
           <w:sz w:val="24"/>
           <w:szCs w:val="24"/>
-          <w:lang/>
         </w:rPr>
         <w:t>Unauthorized user attempts to close the store.</w:t>
       </w:r>
@@ -13410,16 +13142,14 @@
         <w:rPr>
           <w:sz w:val="24"/>
           <w:szCs w:val="24"/>
-          <w:lang/>
-        </w:rPr>
-      </w:pPr>
-      <w:r>
-        <w:rPr>
-          <w:b/>
-          <w:bCs/>
-          <w:sz w:val="28"/>
-          <w:szCs w:val="28"/>
-          <w:lang/>
+        </w:rPr>
+      </w:pPr>
+      <w:r>
+        <w:rPr>
+          <w:b/>
+          <w:bCs/>
+          <w:sz w:val="28"/>
+          <w:szCs w:val="28"/>
         </w:rPr>
         <w:t>Expected Outcome</w:t>
       </w:r>
@@ -13429,7 +13159,6 @@
           <w:bCs/>
           <w:sz w:val="24"/>
           <w:szCs w:val="24"/>
-          <w:lang/>
         </w:rPr>
         <w:t>:</w:t>
       </w:r>
@@ -13446,14 +13175,12 @@
         <w:rPr>
           <w:sz w:val="24"/>
           <w:szCs w:val="24"/>
-          <w:lang/>
         </w:rPr>
       </w:pPr>
       <w:r>
         <w:rPr>
           <w:sz w:val="24"/>
           <w:szCs w:val="24"/>
-          <w:lang/>
         </w:rPr>
         <w:t>Error message</w:t>
       </w:r>
@@ -13470,14 +13197,12 @@
         <w:rPr>
           <w:sz w:val="24"/>
           <w:szCs w:val="24"/>
-          <w:lang/>
         </w:rPr>
       </w:pPr>
       <w:r>
         <w:rPr>
           <w:sz w:val="24"/>
           <w:szCs w:val="24"/>
-          <w:lang/>
         </w:rPr>
         <w:t>The action fails, and the store status remains unchanged.</w:t>
       </w:r>
@@ -13490,100 +13215,91 @@
           <w:bCs/>
           <w:sz w:val="28"/>
           <w:szCs w:val="28"/>
-          <w:lang/>
-        </w:rPr>
-      </w:pPr>
-    </w:p>
-    <w:p>
-      <w:pPr>
-        <w:bidi w:val="0"/>
-        <w:rPr>
-          <w:b/>
-          <w:bCs/>
-          <w:sz w:val="28"/>
-          <w:szCs w:val="28"/>
-          <w:lang/>
-        </w:rPr>
-      </w:pPr>
-    </w:p>
-    <w:p>
-      <w:pPr>
-        <w:bidi w:val="0"/>
-        <w:rPr>
-          <w:b/>
-          <w:bCs/>
-          <w:sz w:val="28"/>
-          <w:szCs w:val="28"/>
-          <w:lang/>
-        </w:rPr>
-      </w:pPr>
-    </w:p>
-    <w:p>
-      <w:pPr>
-        <w:bidi w:val="0"/>
-        <w:rPr>
-          <w:b/>
-          <w:bCs/>
-          <w:sz w:val="28"/>
-          <w:szCs w:val="28"/>
-          <w:lang/>
-        </w:rPr>
-      </w:pPr>
-    </w:p>
-    <w:p>
-      <w:pPr>
-        <w:bidi w:val="0"/>
-        <w:rPr>
-          <w:b/>
-          <w:bCs/>
-          <w:sz w:val="28"/>
-          <w:szCs w:val="28"/>
-          <w:lang/>
-        </w:rPr>
-      </w:pPr>
-    </w:p>
-    <w:p>
-      <w:pPr>
-        <w:bidi w:val="0"/>
-        <w:rPr>
-          <w:b/>
-          <w:bCs/>
-          <w:sz w:val="28"/>
-          <w:szCs w:val="28"/>
-          <w:lang/>
-        </w:rPr>
-      </w:pPr>
-    </w:p>
-    <w:p>
-      <w:pPr>
-        <w:bidi w:val="0"/>
-        <w:rPr>
-          <w:b/>
-          <w:bCs/>
-          <w:sz w:val="28"/>
-          <w:szCs w:val="28"/>
-          <w:lang/>
-        </w:rPr>
-      </w:pPr>
-    </w:p>
-    <w:p>
-      <w:pPr>
-        <w:bidi w:val="0"/>
-        <w:rPr>
-          <w:b/>
-          <w:bCs/>
-          <w:sz w:val="28"/>
-          <w:szCs w:val="28"/>
-          <w:lang/>
-        </w:rPr>
-      </w:pPr>
-      <w:r>
-        <w:rPr>
-          <w:b/>
-          <w:bCs/>
-          <w:sz w:val="28"/>
-          <w:szCs w:val="28"/>
-          <w:lang/>
+        </w:rPr>
+      </w:pPr>
+    </w:p>
+    <w:p>
+      <w:pPr>
+        <w:bidi w:val="0"/>
+        <w:rPr>
+          <w:b/>
+          <w:bCs/>
+          <w:sz w:val="28"/>
+          <w:szCs w:val="28"/>
+        </w:rPr>
+      </w:pPr>
+    </w:p>
+    <w:p>
+      <w:pPr>
+        <w:bidi w:val="0"/>
+        <w:rPr>
+          <w:b/>
+          <w:bCs/>
+          <w:sz w:val="28"/>
+          <w:szCs w:val="28"/>
+        </w:rPr>
+      </w:pPr>
+    </w:p>
+    <w:p>
+      <w:pPr>
+        <w:bidi w:val="0"/>
+        <w:rPr>
+          <w:b/>
+          <w:bCs/>
+          <w:sz w:val="28"/>
+          <w:szCs w:val="28"/>
+        </w:rPr>
+      </w:pPr>
+    </w:p>
+    <w:p>
+      <w:pPr>
+        <w:bidi w:val="0"/>
+        <w:rPr>
+          <w:b/>
+          <w:bCs/>
+          <w:sz w:val="28"/>
+          <w:szCs w:val="28"/>
+        </w:rPr>
+      </w:pPr>
+    </w:p>
+    <w:p>
+      <w:pPr>
+        <w:bidi w:val="0"/>
+        <w:rPr>
+          <w:b/>
+          <w:bCs/>
+          <w:sz w:val="28"/>
+          <w:szCs w:val="28"/>
+        </w:rPr>
+      </w:pPr>
+    </w:p>
+    <w:p>
+      <w:pPr>
+        <w:bidi w:val="0"/>
+        <w:rPr>
+          <w:b/>
+          <w:bCs/>
+          <w:sz w:val="28"/>
+          <w:szCs w:val="28"/>
+        </w:rPr>
+      </w:pPr>
+    </w:p>
+    <w:p>
+      <w:pPr>
+        <w:bidi w:val="0"/>
+        <w:rPr>
+          <w:b/>
+          <w:bCs/>
+          <w:sz w:val="28"/>
+          <w:szCs w:val="28"/>
+        </w:rPr>
+      </w:pPr>
+      <w:r>
+        <w:rPr>
+          <w:b/>
+          <w:bCs/>
+          <w:sz w:val="28"/>
+          <w:szCs w:val="28"/>
         </w:rPr>
         <w:lastRenderedPageBreak/>
         <w:t>Test 3: Attempting to Close an Already Closed Store</w:t>
@@ -13595,16 +13311,14 @@
         <w:rPr>
           <w:sz w:val="24"/>
           <w:szCs w:val="24"/>
-          <w:lang/>
-        </w:rPr>
-      </w:pPr>
-      <w:r>
-        <w:rPr>
-          <w:b/>
-          <w:bCs/>
-          <w:sz w:val="28"/>
-          <w:szCs w:val="28"/>
-          <w:lang/>
+        </w:rPr>
+      </w:pPr>
+      <w:r>
+        <w:rPr>
+          <w:b/>
+          <w:bCs/>
+          <w:sz w:val="28"/>
+          <w:szCs w:val="28"/>
         </w:rPr>
         <w:t>Input</w:t>
       </w:r>
@@ -13614,7 +13328,6 @@
           <w:bCs/>
           <w:sz w:val="24"/>
           <w:szCs w:val="24"/>
-          <w:lang/>
         </w:rPr>
         <w:t>:</w:t>
       </w:r>
@@ -13622,7 +13335,6 @@
         <w:rPr>
           <w:sz w:val="24"/>
           <w:szCs w:val="24"/>
-          <w:lang/>
         </w:rPr>
         <w:t xml:space="preserve"> StoreID</w:t>
       </w:r>
@@ -13633,16 +13345,14 @@
         <w:rPr>
           <w:sz w:val="24"/>
           <w:szCs w:val="24"/>
-          <w:lang/>
-        </w:rPr>
-      </w:pPr>
-      <w:r>
-        <w:rPr>
-          <w:b/>
-          <w:bCs/>
-          <w:sz w:val="28"/>
-          <w:szCs w:val="28"/>
-          <w:lang/>
+        </w:rPr>
+      </w:pPr>
+      <w:r>
+        <w:rPr>
+          <w:b/>
+          <w:bCs/>
+          <w:sz w:val="28"/>
+          <w:szCs w:val="28"/>
         </w:rPr>
         <w:t>Preconditions</w:t>
       </w:r>
@@ -13652,7 +13362,6 @@
           <w:bCs/>
           <w:sz w:val="24"/>
           <w:szCs w:val="24"/>
-          <w:lang/>
         </w:rPr>
         <w:t>:</w:t>
       </w:r>
@@ -13660,7 +13369,6 @@
         <w:rPr>
           <w:sz w:val="24"/>
           <w:szCs w:val="24"/>
-          <w:lang/>
         </w:rPr>
         <w:t xml:space="preserve"> </w:t>
       </w:r>
@@ -13672,14 +13380,12 @@
         <w:rPr>
           <w:sz w:val="24"/>
           <w:szCs w:val="24"/>
-          <w:lang/>
         </w:rPr>
       </w:pPr>
       <w:r>
         <w:rPr>
           <w:sz w:val="24"/>
           <w:szCs w:val="24"/>
-          <w:lang/>
         </w:rPr>
         <w:t xml:space="preserve">The store founder is logged in and </w:t>
       </w:r>
@@ -13687,7 +13393,6 @@
         <w:rPr>
           <w:sz w:val="24"/>
           <w:szCs w:val="24"/>
-          <w:lang/>
         </w:rPr>
         <w:t>is an owner of the store</w:t>
       </w:r>
@@ -13695,7 +13400,6 @@
         <w:rPr>
           <w:sz w:val="24"/>
           <w:szCs w:val="24"/>
-          <w:lang/>
         </w:rPr>
         <w:t>.</w:t>
       </w:r>
@@ -13707,14 +13411,12 @@
         <w:rPr>
           <w:sz w:val="24"/>
           <w:szCs w:val="24"/>
-          <w:lang/>
         </w:rPr>
       </w:pPr>
       <w:r>
         <w:rPr>
           <w:sz w:val="24"/>
           <w:szCs w:val="24"/>
-          <w:lang/>
         </w:rPr>
         <w:t>The store is already closed.</w:t>
       </w:r>
@@ -13725,16 +13427,14 @@
         <w:rPr>
           <w:sz w:val="28"/>
           <w:szCs w:val="28"/>
-          <w:lang/>
-        </w:rPr>
-      </w:pPr>
-      <w:r>
-        <w:rPr>
-          <w:b/>
-          <w:bCs/>
-          <w:sz w:val="28"/>
-          <w:szCs w:val="28"/>
-          <w:lang/>
+        </w:rPr>
+      </w:pPr>
+      <w:r>
+        <w:rPr>
+          <w:b/>
+          <w:bCs/>
+          <w:sz w:val="28"/>
+          <w:szCs w:val="28"/>
         </w:rPr>
         <w:t>Steps:</w:t>
       </w:r>
@@ -13750,14 +13450,12 @@
         <w:rPr>
           <w:sz w:val="24"/>
           <w:szCs w:val="24"/>
-          <w:lang/>
         </w:rPr>
       </w:pPr>
       <w:r>
         <w:rPr>
           <w:sz w:val="24"/>
           <w:szCs w:val="24"/>
-          <w:lang/>
         </w:rPr>
         <w:t>Store founder closes the store.</w:t>
       </w:r>
@@ -13773,14 +13471,12 @@
         <w:rPr>
           <w:sz w:val="24"/>
           <w:szCs w:val="24"/>
-          <w:lang/>
         </w:rPr>
       </w:pPr>
       <w:r>
         <w:rPr>
           <w:sz w:val="24"/>
           <w:szCs w:val="24"/>
-          <w:lang/>
         </w:rPr>
         <w:t>Store founder attempts to close the store again.</w:t>
       </w:r>
@@ -13791,7 +13487,6 @@
         <w:rPr>
           <w:sz w:val="24"/>
           <w:szCs w:val="24"/>
-          <w:lang/>
         </w:rPr>
       </w:pPr>
       <w:r>
@@ -13800,7 +13495,6 @@
           <w:bCs/>
           <w:sz w:val="24"/>
           <w:szCs w:val="24"/>
-          <w:lang/>
         </w:rPr>
         <w:t>Expected Outcome:</w:t>
       </w:r>
@@ -13817,14 +13511,12 @@
         <w:rPr>
           <w:sz w:val="24"/>
           <w:szCs w:val="24"/>
-          <w:lang/>
         </w:rPr>
       </w:pPr>
       <w:r>
         <w:rPr>
           <w:sz w:val="24"/>
           <w:szCs w:val="24"/>
-          <w:lang/>
         </w:rPr>
         <w:t>Error message</w:t>
       </w:r>
@@ -13841,14 +13533,12 @@
         <w:rPr>
           <w:sz w:val="24"/>
           <w:szCs w:val="24"/>
-          <w:lang/>
         </w:rPr>
       </w:pPr>
       <w:r>
         <w:rPr>
           <w:sz w:val="24"/>
           <w:szCs w:val="24"/>
-          <w:lang/>
         </w:rPr>
         <w:t>The action fails, and the store status remains unchanged.</w:t>
       </w:r>
@@ -13859,7 +13549,6 @@
         <w:rPr>
           <w:sz w:val="24"/>
           <w:szCs w:val="24"/>
-          <w:lang/>
         </w:rPr>
       </w:pPr>
     </w:p>
@@ -13870,14 +13559,12 @@
         <w:rPr>
           <w:sz w:val="24"/>
           <w:szCs w:val="24"/>
-          <w:lang/>
         </w:rPr>
       </w:pPr>
       <w:r>
         <w:rPr>
           <w:sz w:val="24"/>
           <w:szCs w:val="24"/>
-          <w:lang/>
         </w:rPr>
         <w:br w:type="page"/>
       </w:r>
@@ -14091,14 +13778,12 @@
         <w:rPr>
           <w:sz w:val="28"/>
           <w:szCs w:val="28"/>
-          <w:lang/>
-        </w:rPr>
-      </w:pPr>
-      <w:r>
-        <w:rPr>
-          <w:sz w:val="28"/>
-          <w:szCs w:val="28"/>
-          <w:lang/>
+        </w:rPr>
+      </w:pPr>
+      <w:r>
+        <w:rPr>
+          <w:sz w:val="28"/>
+          <w:szCs w:val="28"/>
         </w:rPr>
         <w:t>The store owner has access to detailed information about the roles in their store.</w:t>
       </w:r>
@@ -15165,14 +14850,12 @@
         <w:rPr>
           <w:sz w:val="28"/>
           <w:szCs w:val="28"/>
-          <w:lang/>
-        </w:rPr>
-      </w:pPr>
-      <w:r>
-        <w:rPr>
-          <w:sz w:val="28"/>
-          <w:szCs w:val="28"/>
-          <w:lang/>
+        </w:rPr>
+      </w:pPr>
+      <w:r>
+        <w:rPr>
+          <w:sz w:val="28"/>
+          <w:szCs w:val="28"/>
         </w:rPr>
         <w:t>The store owner has access to detailed information about the roles in their store.</w:t>
       </w:r>
@@ -18880,16 +18563,7 @@
           <w:szCs w:val="28"/>
           <w:lang w:eastAsia="zh-CN"/>
         </w:rPr>
-        <w:t xml:space="preserve"> </w:t>
-      </w:r>
-      <w:r>
-        <w:rPr>
-          <w:rFonts w:eastAsia="DengXian"/>
-          <w:sz w:val="28"/>
-          <w:szCs w:val="28"/>
-          <w:lang w:eastAsia="zh-CN"/>
-        </w:rPr>
-        <w:t>initiate the requested action</w:t>
+        <w:t xml:space="preserve"> initiate the requested action</w:t>
       </w:r>
       <w:r>
         <w:rPr>

</xml_diff>

<commit_message>
Small numbering fix after merge of use cases from all 3 groups
</commit_message>
<xml_diff>
--- a/documents/Version 0 - Use Cases + Glossary.docx
+++ b/documents/Version 0 - Use Cases + Glossary.docx
@@ -269,7 +269,15 @@
         <w:spacing w:line="278" w:lineRule="auto"/>
       </w:pPr>
       <w:r>
-        <w:t>If the user information are not correct, or the user given is not subscribed, the system asks again for details and not moving to the next screen.</w:t>
+        <w:t xml:space="preserve">If the user information </w:t>
+      </w:r>
+      <w:proofErr w:type="gramStart"/>
+      <w:r>
+        <w:t>are</w:t>
+      </w:r>
+      <w:proofErr w:type="gramEnd"/>
+      <w:r>
+        <w:t xml:space="preserve"> not correct, or the user given is not subscribed, the system asks again for details and not moving to the next screen.</w:t>
       </w:r>
     </w:p>
     <w:p>
@@ -1887,7 +1895,15 @@
         <w:spacing w:line="278" w:lineRule="auto"/>
       </w:pPr>
       <w:r>
-        <w:t>If the service return a negative answer, handle it by the reason. (Wrong information – Correct it. Service too busy – Make the request later, etc.)</w:t>
+        <w:t xml:space="preserve">If the service </w:t>
+      </w:r>
+      <w:proofErr w:type="gramStart"/>
+      <w:r>
+        <w:t>return</w:t>
+      </w:r>
+      <w:proofErr w:type="gramEnd"/>
+      <w:r>
+        <w:t xml:space="preserve"> a negative answer, handle it by the reason. (Wrong information – Correct it. Service too busy – Make the request later, etc.)</w:t>
       </w:r>
     </w:p>
     <w:p>
@@ -6043,7 +6059,7 @@
         <w:pStyle w:val="a3"/>
         <w:numPr>
           <w:ilvl w:val="0"/>
-          <w:numId w:val="1"/>
+          <w:numId w:val="5"/>
         </w:numPr>
         <w:bidi w:val="0"/>
         <w:rPr>
@@ -6062,29 +6078,7 @@
           <w:szCs w:val="28"/>
           <w:lang w:val="sr-Latn-ME" w:eastAsia="zh-CN"/>
         </w:rPr>
-        <w:t>Acceptance test</w:t>
-      </w:r>
-      <w:r>
-        <w:rPr>
-          <w:rFonts w:eastAsia="DengXian"/>
-          <w:b/>
-          <w:bCs/>
-          <w:sz w:val="28"/>
-          <w:szCs w:val="28"/>
-          <w:lang w:val="sr-Latn-ME" w:eastAsia="zh-CN"/>
-        </w:rPr>
-        <w:t>s –</w:t>
-      </w:r>
-      <w:r>
-        <w:rPr>
-          <w:rFonts w:eastAsia="DengXian"/>
-          <w:b/>
-          <w:bCs/>
-          <w:sz w:val="28"/>
-          <w:szCs w:val="28"/>
-          <w:lang w:val="sr-Latn-ME" w:eastAsia="zh-CN"/>
-        </w:rPr>
-        <w:t xml:space="preserve"> scenarios</w:t>
+        <w:t>Acceptance tests – scenarios</w:t>
       </w:r>
       <w:r>
         <w:rPr>
@@ -8322,7 +8316,7 @@
         <w:pStyle w:val="a3"/>
         <w:numPr>
           <w:ilvl w:val="0"/>
-          <w:numId w:val="1"/>
+          <w:numId w:val="41"/>
         </w:numPr>
         <w:bidi w:val="0"/>
         <w:rPr>
@@ -8358,7 +8352,7 @@
         <w:pStyle w:val="a3"/>
         <w:numPr>
           <w:ilvl w:val="0"/>
-          <w:numId w:val="1"/>
+          <w:numId w:val="41"/>
         </w:numPr>
         <w:bidi w:val="0"/>
         <w:rPr>
@@ -8416,7 +8410,7 @@
         <w:pStyle w:val="a3"/>
         <w:numPr>
           <w:ilvl w:val="0"/>
-          <w:numId w:val="1"/>
+          <w:numId w:val="41"/>
         </w:numPr>
         <w:bidi w:val="0"/>
         <w:rPr>
@@ -8485,7 +8479,7 @@
         <w:pStyle w:val="a3"/>
         <w:numPr>
           <w:ilvl w:val="0"/>
-          <w:numId w:val="1"/>
+          <w:numId w:val="41"/>
         </w:numPr>
         <w:bidi w:val="0"/>
         <w:rPr>
@@ -8539,7 +8533,7 @@
         <w:pStyle w:val="a3"/>
         <w:numPr>
           <w:ilvl w:val="0"/>
-          <w:numId w:val="1"/>
+          <w:numId w:val="41"/>
         </w:numPr>
         <w:bidi w:val="0"/>
         <w:rPr>
@@ -8676,7 +8670,29 @@
           <w:szCs w:val="28"/>
           <w:lang w:eastAsia="zh-CN"/>
         </w:rPr>
-        <w:t xml:space="preserve">Validity – the system checks that the given parameters are valid (positive,non-empty) and follow the </w:t>
+        <w:t>Validity – the system checks that the given parameters are valid (</w:t>
+      </w:r>
+      <w:proofErr w:type="spellStart"/>
+      <w:proofErr w:type="gramStart"/>
+      <w:r>
+        <w:rPr>
+          <w:rFonts w:eastAsia="DengXian"/>
+          <w:sz w:val="28"/>
+          <w:szCs w:val="28"/>
+          <w:lang w:eastAsia="zh-CN"/>
+        </w:rPr>
+        <w:t>positive,non</w:t>
+      </w:r>
+      <w:proofErr w:type="spellEnd"/>
+      <w:proofErr w:type="gramEnd"/>
+      <w:r>
+        <w:rPr>
+          <w:rFonts w:eastAsia="DengXian"/>
+          <w:sz w:val="28"/>
+          <w:szCs w:val="28"/>
+          <w:lang w:eastAsia="zh-CN"/>
+        </w:rPr>
+        <w:t xml:space="preserve">-empty) and follow the </w:t>
       </w:r>
       <w:r>
         <w:rPr>
@@ -8743,7 +8759,7 @@
         <w:pStyle w:val="a3"/>
         <w:numPr>
           <w:ilvl w:val="0"/>
-          <w:numId w:val="1"/>
+          <w:numId w:val="41"/>
         </w:numPr>
         <w:bidi w:val="0"/>
         <w:rPr>
@@ -8918,7 +8934,7 @@
         <w:pStyle w:val="a3"/>
         <w:numPr>
           <w:ilvl w:val="0"/>
-          <w:numId w:val="1"/>
+          <w:numId w:val="41"/>
         </w:numPr>
         <w:bidi w:val="0"/>
         <w:rPr>
@@ -10864,7 +10880,39 @@
           <w:sz w:val="24"/>
           <w:szCs w:val="24"/>
         </w:rPr>
-        <w:t>: StoreID, ManagerID, removed permissions, added permissions.</w:t>
+        <w:t xml:space="preserve">: </w:t>
+      </w:r>
+      <w:proofErr w:type="spellStart"/>
+      <w:r>
+        <w:rPr>
+          <w:sz w:val="24"/>
+          <w:szCs w:val="24"/>
+        </w:rPr>
+        <w:t>StoreID</w:t>
+      </w:r>
+      <w:proofErr w:type="spellEnd"/>
+      <w:r>
+        <w:rPr>
+          <w:sz w:val="24"/>
+          <w:szCs w:val="24"/>
+        </w:rPr>
+        <w:t xml:space="preserve">, </w:t>
+      </w:r>
+      <w:proofErr w:type="spellStart"/>
+      <w:r>
+        <w:rPr>
+          <w:sz w:val="24"/>
+          <w:szCs w:val="24"/>
+        </w:rPr>
+        <w:t>ManagerID</w:t>
+      </w:r>
+      <w:proofErr w:type="spellEnd"/>
+      <w:r>
+        <w:rPr>
+          <w:sz w:val="24"/>
+          <w:szCs w:val="24"/>
+        </w:rPr>
+        <w:t>, removed permissions, added permissions.</w:t>
       </w:r>
     </w:p>
     <w:p>
@@ -11109,12 +11157,37 @@
         </w:rPr>
         <w:t xml:space="preserve"> </w:t>
       </w:r>
+      <w:proofErr w:type="spellStart"/>
       <w:r>
         <w:rPr>
           <w:sz w:val="24"/>
           <w:szCs w:val="24"/>
         </w:rPr>
-        <w:t>StoreID, ManagerID, removed permissions, added permissions.</w:t>
+        <w:t>StoreID</w:t>
+      </w:r>
+      <w:proofErr w:type="spellEnd"/>
+      <w:r>
+        <w:rPr>
+          <w:sz w:val="24"/>
+          <w:szCs w:val="24"/>
+        </w:rPr>
+        <w:t xml:space="preserve">, </w:t>
+      </w:r>
+      <w:proofErr w:type="spellStart"/>
+      <w:r>
+        <w:rPr>
+          <w:sz w:val="24"/>
+          <w:szCs w:val="24"/>
+        </w:rPr>
+        <w:t>ManagerID</w:t>
+      </w:r>
+      <w:proofErr w:type="spellEnd"/>
+      <w:r>
+        <w:rPr>
+          <w:sz w:val="24"/>
+          <w:szCs w:val="24"/>
+        </w:rPr>
+        <w:t>, removed permissions, added permissions.</w:t>
       </w:r>
     </w:p>
     <w:p>
@@ -11331,12 +11404,37 @@
         </w:rPr>
         <w:t xml:space="preserve"> </w:t>
       </w:r>
+      <w:proofErr w:type="spellStart"/>
       <w:r>
         <w:rPr>
           <w:sz w:val="24"/>
           <w:szCs w:val="24"/>
         </w:rPr>
-        <w:t>StoreID, ManagerID, removed permissions, added permissions.</w:t>
+        <w:t>StoreID</w:t>
+      </w:r>
+      <w:proofErr w:type="spellEnd"/>
+      <w:r>
+        <w:rPr>
+          <w:sz w:val="24"/>
+          <w:szCs w:val="24"/>
+        </w:rPr>
+        <w:t xml:space="preserve">, </w:t>
+      </w:r>
+      <w:proofErr w:type="spellStart"/>
+      <w:r>
+        <w:rPr>
+          <w:sz w:val="24"/>
+          <w:szCs w:val="24"/>
+        </w:rPr>
+        <w:t>ManagerID</w:t>
+      </w:r>
+      <w:proofErr w:type="spellEnd"/>
+      <w:r>
+        <w:rPr>
+          <w:sz w:val="24"/>
+          <w:szCs w:val="24"/>
+        </w:rPr>
+        <w:t>, removed permissions, added permissions.</w:t>
       </w:r>
     </w:p>
     <w:p>
@@ -11560,7 +11658,39 @@
           <w:sz w:val="24"/>
           <w:szCs w:val="24"/>
         </w:rPr>
-        <w:t xml:space="preserve"> StoreID, ManagerID, removed permissions, added permissions.</w:t>
+        <w:t xml:space="preserve"> </w:t>
+      </w:r>
+      <w:proofErr w:type="spellStart"/>
+      <w:r>
+        <w:rPr>
+          <w:sz w:val="24"/>
+          <w:szCs w:val="24"/>
+        </w:rPr>
+        <w:t>StoreID</w:t>
+      </w:r>
+      <w:proofErr w:type="spellEnd"/>
+      <w:r>
+        <w:rPr>
+          <w:sz w:val="24"/>
+          <w:szCs w:val="24"/>
+        </w:rPr>
+        <w:t xml:space="preserve">, </w:t>
+      </w:r>
+      <w:proofErr w:type="spellStart"/>
+      <w:r>
+        <w:rPr>
+          <w:sz w:val="24"/>
+          <w:szCs w:val="24"/>
+        </w:rPr>
+        <w:t>ManagerID</w:t>
+      </w:r>
+      <w:proofErr w:type="spellEnd"/>
+      <w:r>
+        <w:rPr>
+          <w:sz w:val="24"/>
+          <w:szCs w:val="24"/>
+        </w:rPr>
+        <w:t>, removed permissions, added permissions.</w:t>
       </w:r>
     </w:p>
     <w:p>
@@ -11781,12 +11911,37 @@
         </w:rPr>
         <w:t xml:space="preserve"> </w:t>
       </w:r>
+      <w:proofErr w:type="spellStart"/>
       <w:r>
         <w:rPr>
           <w:sz w:val="24"/>
           <w:szCs w:val="24"/>
         </w:rPr>
-        <w:t>StoreID, ManagerID, removed permissions, added permissions.</w:t>
+        <w:t>StoreID</w:t>
+      </w:r>
+      <w:proofErr w:type="spellEnd"/>
+      <w:r>
+        <w:rPr>
+          <w:sz w:val="24"/>
+          <w:szCs w:val="24"/>
+        </w:rPr>
+        <w:t xml:space="preserve">, </w:t>
+      </w:r>
+      <w:proofErr w:type="spellStart"/>
+      <w:r>
+        <w:rPr>
+          <w:sz w:val="24"/>
+          <w:szCs w:val="24"/>
+        </w:rPr>
+        <w:t>ManagerID</w:t>
+      </w:r>
+      <w:proofErr w:type="spellEnd"/>
+      <w:r>
+        <w:rPr>
+          <w:sz w:val="24"/>
+          <w:szCs w:val="24"/>
+        </w:rPr>
+        <w:t>, removed permissions, added permissions.</w:t>
       </w:r>
     </w:p>
     <w:p>
@@ -12755,8 +12910,17 @@
           <w:sz w:val="24"/>
           <w:szCs w:val="24"/>
         </w:rPr>
-        <w:t xml:space="preserve"> StoreID</w:t>
-      </w:r>
+        <w:t xml:space="preserve"> </w:t>
+      </w:r>
+      <w:proofErr w:type="spellStart"/>
+      <w:r>
+        <w:rPr>
+          <w:sz w:val="24"/>
+          <w:szCs w:val="24"/>
+        </w:rPr>
+        <w:t>StoreID</w:t>
+      </w:r>
+      <w:proofErr w:type="spellEnd"/>
     </w:p>
     <w:p>
       <w:pPr>
@@ -13025,8 +13189,17 @@
           <w:sz w:val="24"/>
           <w:szCs w:val="24"/>
         </w:rPr>
-        <w:t xml:space="preserve"> StoreID</w:t>
-      </w:r>
+        <w:t xml:space="preserve"> </w:t>
+      </w:r>
+      <w:proofErr w:type="spellStart"/>
+      <w:r>
+        <w:rPr>
+          <w:sz w:val="24"/>
+          <w:szCs w:val="24"/>
+        </w:rPr>
+        <w:t>StoreID</w:t>
+      </w:r>
+      <w:proofErr w:type="spellEnd"/>
     </w:p>
     <w:p>
       <w:pPr>
@@ -13336,8 +13509,17 @@
           <w:sz w:val="24"/>
           <w:szCs w:val="24"/>
         </w:rPr>
-        <w:t xml:space="preserve"> StoreID</w:t>
-      </w:r>
+        <w:t xml:space="preserve"> </w:t>
+      </w:r>
+      <w:proofErr w:type="spellStart"/>
+      <w:r>
+        <w:rPr>
+          <w:sz w:val="24"/>
+          <w:szCs w:val="24"/>
+        </w:rPr>
+        <w:t>StoreID</w:t>
+      </w:r>
+      <w:proofErr w:type="spellEnd"/>
     </w:p>
     <w:p>
       <w:pPr>
@@ -14183,8 +14365,19 @@
           <w:szCs w:val="28"/>
           <w:lang w:eastAsia="zh-CN"/>
         </w:rPr>
-        <w:t xml:space="preserve"> StoreID</w:t>
-      </w:r>
+        <w:t xml:space="preserve"> </w:t>
+      </w:r>
+      <w:proofErr w:type="spellStart"/>
+      <w:r>
+        <w:rPr>
+          <w:rFonts w:eastAsia="DengXian"/>
+          <w:sz w:val="28"/>
+          <w:szCs w:val="28"/>
+          <w:lang w:eastAsia="zh-CN"/>
+        </w:rPr>
+        <w:t>StoreID</w:t>
+      </w:r>
+      <w:proofErr w:type="spellEnd"/>
     </w:p>
     <w:p>
       <w:pPr>
@@ -14400,8 +14593,19 @@
           <w:szCs w:val="28"/>
           <w:lang w:eastAsia="zh-CN"/>
         </w:rPr>
-        <w:t xml:space="preserve"> StoreID</w:t>
-      </w:r>
+        <w:t xml:space="preserve"> </w:t>
+      </w:r>
+      <w:proofErr w:type="spellStart"/>
+      <w:r>
+        <w:rPr>
+          <w:rFonts w:eastAsia="DengXian"/>
+          <w:sz w:val="28"/>
+          <w:szCs w:val="28"/>
+          <w:lang w:eastAsia="zh-CN"/>
+        </w:rPr>
+        <w:t>StoreID</w:t>
+      </w:r>
+      <w:proofErr w:type="spellEnd"/>
     </w:p>
     <w:p>
       <w:pPr>
@@ -15261,8 +15465,39 @@
           <w:szCs w:val="28"/>
           <w:lang w:eastAsia="zh-CN"/>
         </w:rPr>
-        <w:t xml:space="preserve"> StoreID, ManagerID</w:t>
-      </w:r>
+        <w:t xml:space="preserve"> </w:t>
+      </w:r>
+      <w:proofErr w:type="spellStart"/>
+      <w:r>
+        <w:rPr>
+          <w:rFonts w:eastAsia="DengXian"/>
+          <w:sz w:val="28"/>
+          <w:szCs w:val="28"/>
+          <w:lang w:eastAsia="zh-CN"/>
+        </w:rPr>
+        <w:t>StoreID</w:t>
+      </w:r>
+      <w:proofErr w:type="spellEnd"/>
+      <w:r>
+        <w:rPr>
+          <w:rFonts w:eastAsia="DengXian"/>
+          <w:sz w:val="28"/>
+          <w:szCs w:val="28"/>
+          <w:lang w:eastAsia="zh-CN"/>
+        </w:rPr>
+        <w:t xml:space="preserve">, </w:t>
+      </w:r>
+      <w:proofErr w:type="spellStart"/>
+      <w:r>
+        <w:rPr>
+          <w:rFonts w:eastAsia="DengXian"/>
+          <w:sz w:val="28"/>
+          <w:szCs w:val="28"/>
+          <w:lang w:eastAsia="zh-CN"/>
+        </w:rPr>
+        <w:t>ManagerID</w:t>
+      </w:r>
+      <w:proofErr w:type="spellEnd"/>
     </w:p>
     <w:p>
       <w:pPr>
@@ -15456,8 +15691,39 @@
           <w:szCs w:val="28"/>
           <w:lang w:eastAsia="zh-CN"/>
         </w:rPr>
-        <w:t xml:space="preserve"> StoreID, ManagerID</w:t>
-      </w:r>
+        <w:t xml:space="preserve"> </w:t>
+      </w:r>
+      <w:proofErr w:type="spellStart"/>
+      <w:r>
+        <w:rPr>
+          <w:rFonts w:eastAsia="DengXian"/>
+          <w:sz w:val="28"/>
+          <w:szCs w:val="28"/>
+          <w:lang w:eastAsia="zh-CN"/>
+        </w:rPr>
+        <w:t>StoreID</w:t>
+      </w:r>
+      <w:proofErr w:type="spellEnd"/>
+      <w:r>
+        <w:rPr>
+          <w:rFonts w:eastAsia="DengXian"/>
+          <w:sz w:val="28"/>
+          <w:szCs w:val="28"/>
+          <w:lang w:eastAsia="zh-CN"/>
+        </w:rPr>
+        <w:t xml:space="preserve">, </w:t>
+      </w:r>
+      <w:proofErr w:type="spellStart"/>
+      <w:r>
+        <w:rPr>
+          <w:rFonts w:eastAsia="DengXian"/>
+          <w:sz w:val="28"/>
+          <w:szCs w:val="28"/>
+          <w:lang w:eastAsia="zh-CN"/>
+        </w:rPr>
+        <w:t>ManagerID</w:t>
+      </w:r>
+      <w:proofErr w:type="spellEnd"/>
     </w:p>
     <w:p>
       <w:pPr>
@@ -15754,28 +16020,16 @@
           <w:lang w:eastAsia="zh-CN"/>
         </w:rPr>
       </w:pPr>
-    </w:p>
-    <w:p>
-      <w:pPr>
-        <w:bidi w:val="0"/>
-        <w:rPr>
-          <w:rFonts w:eastAsia="DengXian"/>
-          <w:b/>
-          <w:bCs/>
-          <w:sz w:val="28"/>
-          <w:szCs w:val="28"/>
-          <w:lang w:eastAsia="zh-CN"/>
-        </w:rPr>
-      </w:pPr>
-      <w:r>
-        <w:rPr>
-          <w:rFonts w:eastAsia="DengXian"/>
-          <w:b/>
-          <w:bCs/>
-          <w:sz w:val="28"/>
-          <w:szCs w:val="28"/>
-          <w:lang w:eastAsia="zh-CN"/>
-        </w:rPr>
+      <w:r>
+        <w:rPr>
+          <w:rFonts w:eastAsia="DengXian"/>
+          <w:b/>
+          <w:bCs/>
+          <w:sz w:val="28"/>
+          <w:szCs w:val="28"/>
+          <w:lang w:eastAsia="zh-CN"/>
+        </w:rPr>
+        <w:lastRenderedPageBreak/>
         <w:t>Test 3: Manager Does Not Exist or Is Not a Manager in the Store</w:t>
       </w:r>
     </w:p>
@@ -15807,8 +16061,39 @@
           <w:szCs w:val="28"/>
           <w:lang w:eastAsia="zh-CN"/>
         </w:rPr>
-        <w:t xml:space="preserve"> StoreID, ManagerID</w:t>
-      </w:r>
+        <w:t xml:space="preserve"> </w:t>
+      </w:r>
+      <w:proofErr w:type="spellStart"/>
+      <w:r>
+        <w:rPr>
+          <w:rFonts w:eastAsia="DengXian"/>
+          <w:sz w:val="28"/>
+          <w:szCs w:val="28"/>
+          <w:lang w:eastAsia="zh-CN"/>
+        </w:rPr>
+        <w:t>StoreID</w:t>
+      </w:r>
+      <w:proofErr w:type="spellEnd"/>
+      <w:r>
+        <w:rPr>
+          <w:rFonts w:eastAsia="DengXian"/>
+          <w:sz w:val="28"/>
+          <w:szCs w:val="28"/>
+          <w:lang w:eastAsia="zh-CN"/>
+        </w:rPr>
+        <w:t xml:space="preserve">, </w:t>
+      </w:r>
+      <w:proofErr w:type="spellStart"/>
+      <w:r>
+        <w:rPr>
+          <w:rFonts w:eastAsia="DengXian"/>
+          <w:sz w:val="28"/>
+          <w:szCs w:val="28"/>
+          <w:lang w:eastAsia="zh-CN"/>
+        </w:rPr>
+        <w:t>ManagerID</w:t>
+      </w:r>
+      <w:proofErr w:type="spellEnd"/>
     </w:p>
     <w:p>
       <w:pPr>
@@ -15938,7 +16223,27 @@
           <w:szCs w:val="28"/>
           <w:lang w:eastAsia="zh-CN"/>
         </w:rPr>
-        <w:t>Store owner specifies a ManagerID that does not exist or is not assigned as a manager in the store.</w:t>
+        <w:t xml:space="preserve">Store owner specifies a </w:t>
+      </w:r>
+      <w:proofErr w:type="spellStart"/>
+      <w:r>
+        <w:rPr>
+          <w:rFonts w:eastAsia="DengXian"/>
+          <w:sz w:val="28"/>
+          <w:szCs w:val="28"/>
+          <w:lang w:eastAsia="zh-CN"/>
+        </w:rPr>
+        <w:t>ManagerID</w:t>
+      </w:r>
+      <w:proofErr w:type="spellEnd"/>
+      <w:r>
+        <w:rPr>
+          <w:rFonts w:eastAsia="DengXian"/>
+          <w:sz w:val="28"/>
+          <w:szCs w:val="28"/>
+          <w:lang w:eastAsia="zh-CN"/>
+        </w:rPr>
+        <w:t xml:space="preserve"> that does not exist or is not assigned as a manager in the store.</w:t>
       </w:r>
     </w:p>
     <w:p>
@@ -16016,7 +16321,7 @@
     <w:p>
       <w:pPr>
         <w:bidi w:val="0"/>
-        <w:ind w:left="360"/>
+        <w:spacing w:line="278" w:lineRule="auto"/>
         <w:rPr>
           <w:rFonts w:eastAsia="DengXian"/>
           <w:sz w:val="28"/>
@@ -16711,8 +17016,19 @@
           <w:szCs w:val="28"/>
           <w:lang w:eastAsia="zh-CN"/>
         </w:rPr>
-        <w:t xml:space="preserve"> StoreID</w:t>
-      </w:r>
+        <w:t xml:space="preserve"> </w:t>
+      </w:r>
+      <w:proofErr w:type="spellStart"/>
+      <w:r>
+        <w:rPr>
+          <w:rFonts w:eastAsia="DengXian"/>
+          <w:sz w:val="28"/>
+          <w:szCs w:val="28"/>
+          <w:lang w:eastAsia="zh-CN"/>
+        </w:rPr>
+        <w:t>StoreID</w:t>
+      </w:r>
+      <w:proofErr w:type="spellEnd"/>
     </w:p>
     <w:p>
       <w:pPr>
@@ -16958,8 +17274,19 @@
           <w:szCs w:val="28"/>
           <w:lang w:eastAsia="zh-CN"/>
         </w:rPr>
-        <w:t xml:space="preserve"> StoreID</w:t>
-      </w:r>
+        <w:t xml:space="preserve"> </w:t>
+      </w:r>
+      <w:proofErr w:type="spellStart"/>
+      <w:r>
+        <w:rPr>
+          <w:rFonts w:eastAsia="DengXian"/>
+          <w:sz w:val="28"/>
+          <w:szCs w:val="28"/>
+          <w:lang w:eastAsia="zh-CN"/>
+        </w:rPr>
+        <w:t>StoreID</w:t>
+      </w:r>
+      <w:proofErr w:type="spellEnd"/>
     </w:p>
     <w:p>
       <w:pPr>
@@ -17338,8 +17665,19 @@
           <w:szCs w:val="28"/>
           <w:lang w:eastAsia="zh-CN"/>
         </w:rPr>
-        <w:t xml:space="preserve"> StoreID</w:t>
-      </w:r>
+        <w:t xml:space="preserve"> </w:t>
+      </w:r>
+      <w:proofErr w:type="spellStart"/>
+      <w:r>
+        <w:rPr>
+          <w:rFonts w:eastAsia="DengXian"/>
+          <w:sz w:val="28"/>
+          <w:szCs w:val="28"/>
+          <w:lang w:eastAsia="zh-CN"/>
+        </w:rPr>
+        <w:t>StoreID</w:t>
+      </w:r>
+      <w:proofErr w:type="spellEnd"/>
     </w:p>
     <w:p>
       <w:pPr>
@@ -18143,8 +18481,19 @@
           <w:szCs w:val="28"/>
           <w:lang w:eastAsia="zh-CN"/>
         </w:rPr>
-        <w:t xml:space="preserve"> StoreID</w:t>
-      </w:r>
+        <w:t xml:space="preserve"> </w:t>
+      </w:r>
+      <w:proofErr w:type="spellStart"/>
+      <w:r>
+        <w:rPr>
+          <w:rFonts w:eastAsia="DengXian"/>
+          <w:sz w:val="28"/>
+          <w:szCs w:val="28"/>
+          <w:lang w:eastAsia="zh-CN"/>
+        </w:rPr>
+        <w:t>StoreID</w:t>
+      </w:r>
+      <w:proofErr w:type="spellEnd"/>
       <w:r>
         <w:rPr>
           <w:rFonts w:eastAsia="DengXian"/>
@@ -18404,8 +18753,19 @@
           <w:szCs w:val="28"/>
           <w:lang w:eastAsia="zh-CN"/>
         </w:rPr>
-        <w:t xml:space="preserve"> StoreID</w:t>
-      </w:r>
+        <w:t xml:space="preserve"> </w:t>
+      </w:r>
+      <w:proofErr w:type="spellStart"/>
+      <w:r>
+        <w:rPr>
+          <w:rFonts w:eastAsia="DengXian"/>
+          <w:sz w:val="28"/>
+          <w:szCs w:val="28"/>
+          <w:lang w:eastAsia="zh-CN"/>
+        </w:rPr>
+        <w:t>StoreID</w:t>
+      </w:r>
+      <w:proofErr w:type="spellEnd"/>
       <w:r>
         <w:rPr>
           <w:rFonts w:eastAsia="DengXian"/>
@@ -18830,8 +19190,19 @@
           <w:szCs w:val="28"/>
           <w:lang w:eastAsia="zh-CN"/>
         </w:rPr>
-        <w:t xml:space="preserve"> StoreID</w:t>
-      </w:r>
+        <w:t xml:space="preserve"> </w:t>
+      </w:r>
+      <w:proofErr w:type="spellStart"/>
+      <w:r>
+        <w:rPr>
+          <w:rFonts w:eastAsia="DengXian"/>
+          <w:sz w:val="28"/>
+          <w:szCs w:val="28"/>
+          <w:lang w:eastAsia="zh-CN"/>
+        </w:rPr>
+        <w:t>StoreID</w:t>
+      </w:r>
+      <w:proofErr w:type="spellEnd"/>
       <w:r>
         <w:rPr>
           <w:rFonts w:eastAsia="DengXian"/>
@@ -20032,6 +20403,127 @@
     </w:lvl>
   </w:abstractNum>
   <w:abstractNum w:abstractNumId="7" w15:restartNumberingAfterBreak="0">
+    <w:nsid w:val="13FF4767"/>
+    <w:multiLevelType w:val="multilevel"/>
+    <w:tmpl w:val="5EAA138C"/>
+    <w:lvl w:ilvl="0">
+      <w:start w:val="1"/>
+      <w:numFmt w:val="decimal"/>
+      <w:lvlText w:val="%1."/>
+      <w:lvlJc w:val="left"/>
+      <w:pPr>
+        <w:tabs>
+          <w:tab w:val="num" w:pos="360"/>
+        </w:tabs>
+        <w:ind w:left="360" w:hanging="360"/>
+      </w:pPr>
+    </w:lvl>
+    <w:lvl w:ilvl="1">
+      <w:start w:val="1"/>
+      <w:numFmt w:val="bullet"/>
+      <w:lvlText w:val=""/>
+      <w:lvlJc w:val="left"/>
+      <w:pPr>
+        <w:tabs>
+          <w:tab w:val="num" w:pos="1080"/>
+        </w:tabs>
+        <w:ind w:left="1080" w:hanging="360"/>
+      </w:pPr>
+      <w:rPr>
+        <w:rFonts w:ascii="Symbol" w:hAnsi="Symbol" w:hint="default"/>
+        <w:sz w:val="20"/>
+      </w:rPr>
+    </w:lvl>
+    <w:lvl w:ilvl="2">
+      <w:start w:val="1"/>
+      <w:numFmt w:val="bullet"/>
+      <w:lvlText w:val=""/>
+      <w:lvlJc w:val="left"/>
+      <w:pPr>
+        <w:tabs>
+          <w:tab w:val="num" w:pos="1069"/>
+        </w:tabs>
+        <w:ind w:left="1069" w:hanging="360"/>
+      </w:pPr>
+      <w:rPr>
+        <w:rFonts w:ascii="Symbol" w:hAnsi="Symbol" w:hint="default"/>
+        <w:sz w:val="20"/>
+      </w:rPr>
+    </w:lvl>
+    <w:lvl w:ilvl="3">
+      <w:start w:val="1"/>
+      <w:numFmt w:val="bullet"/>
+      <w:lvlText w:val=""/>
+      <w:lvlJc w:val="left"/>
+      <w:pPr>
+        <w:ind w:left="1494" w:hanging="360"/>
+      </w:pPr>
+      <w:rPr>
+        <w:rFonts w:ascii="Symbol" w:hAnsi="Symbol" w:hint="default"/>
+      </w:rPr>
+    </w:lvl>
+    <w:lvl w:ilvl="4" w:tentative="1">
+      <w:start w:val="1"/>
+      <w:numFmt w:val="decimal"/>
+      <w:lvlText w:val="%5."/>
+      <w:lvlJc w:val="left"/>
+      <w:pPr>
+        <w:tabs>
+          <w:tab w:val="num" w:pos="3240"/>
+        </w:tabs>
+        <w:ind w:left="3240" w:hanging="360"/>
+      </w:pPr>
+    </w:lvl>
+    <w:lvl w:ilvl="5" w:tentative="1">
+      <w:start w:val="1"/>
+      <w:numFmt w:val="decimal"/>
+      <w:lvlText w:val="%6."/>
+      <w:lvlJc w:val="left"/>
+      <w:pPr>
+        <w:tabs>
+          <w:tab w:val="num" w:pos="3960"/>
+        </w:tabs>
+        <w:ind w:left="3960" w:hanging="360"/>
+      </w:pPr>
+    </w:lvl>
+    <w:lvl w:ilvl="6" w:tentative="1">
+      <w:start w:val="1"/>
+      <w:numFmt w:val="decimal"/>
+      <w:lvlText w:val="%7."/>
+      <w:lvlJc w:val="left"/>
+      <w:pPr>
+        <w:tabs>
+          <w:tab w:val="num" w:pos="4680"/>
+        </w:tabs>
+        <w:ind w:left="4680" w:hanging="360"/>
+      </w:pPr>
+    </w:lvl>
+    <w:lvl w:ilvl="7" w:tentative="1">
+      <w:start w:val="1"/>
+      <w:numFmt w:val="decimal"/>
+      <w:lvlText w:val="%8."/>
+      <w:lvlJc w:val="left"/>
+      <w:pPr>
+        <w:tabs>
+          <w:tab w:val="num" w:pos="5400"/>
+        </w:tabs>
+        <w:ind w:left="5400" w:hanging="360"/>
+      </w:pPr>
+    </w:lvl>
+    <w:lvl w:ilvl="8" w:tentative="1">
+      <w:start w:val="1"/>
+      <w:numFmt w:val="decimal"/>
+      <w:lvlText w:val="%9."/>
+      <w:lvlJc w:val="left"/>
+      <w:pPr>
+        <w:tabs>
+          <w:tab w:val="num" w:pos="6120"/>
+        </w:tabs>
+        <w:ind w:left="6120" w:hanging="360"/>
+      </w:pPr>
+    </w:lvl>
+  </w:abstractNum>
+  <w:abstractNum w:abstractNumId="8" w15:restartNumberingAfterBreak="0">
     <w:nsid w:val="186C2DA9"/>
     <w:multiLevelType w:val="multilevel"/>
     <w:tmpl w:val="AD1EEC6C"/>
@@ -20180,7 +20672,7 @@
       </w:rPr>
     </w:lvl>
   </w:abstractNum>
-  <w:abstractNum w:abstractNumId="8" w15:restartNumberingAfterBreak="0">
+  <w:abstractNum w:abstractNumId="9" w15:restartNumberingAfterBreak="0">
     <w:nsid w:val="1A636D59"/>
     <w:multiLevelType w:val="hybridMultilevel"/>
     <w:tmpl w:val="6C8A453A"/>
@@ -20269,7 +20761,7 @@
       </w:pPr>
     </w:lvl>
   </w:abstractNum>
-  <w:abstractNum w:abstractNumId="9" w15:restartNumberingAfterBreak="0">
+  <w:abstractNum w:abstractNumId="10" w15:restartNumberingAfterBreak="0">
     <w:nsid w:val="1D4B7E33"/>
     <w:multiLevelType w:val="multilevel"/>
     <w:tmpl w:val="3B244E3A"/>
@@ -20394,7 +20886,7 @@
       </w:pPr>
     </w:lvl>
   </w:abstractNum>
-  <w:abstractNum w:abstractNumId="10" w15:restartNumberingAfterBreak="0">
+  <w:abstractNum w:abstractNumId="11" w15:restartNumberingAfterBreak="0">
     <w:nsid w:val="1F78705B"/>
     <w:multiLevelType w:val="hybridMultilevel"/>
     <w:tmpl w:val="4F8E7874"/>
@@ -20483,7 +20975,7 @@
       </w:pPr>
     </w:lvl>
   </w:abstractNum>
-  <w:abstractNum w:abstractNumId="11" w15:restartNumberingAfterBreak="0">
+  <w:abstractNum w:abstractNumId="12" w15:restartNumberingAfterBreak="0">
     <w:nsid w:val="2031389F"/>
     <w:multiLevelType w:val="hybridMultilevel"/>
     <w:tmpl w:val="D88E3B00"/>
@@ -20574,7 +21066,7 @@
       </w:pPr>
     </w:lvl>
   </w:abstractNum>
-  <w:abstractNum w:abstractNumId="12" w15:restartNumberingAfterBreak="0">
+  <w:abstractNum w:abstractNumId="13" w15:restartNumberingAfterBreak="0">
     <w:nsid w:val="21295CD7"/>
     <w:multiLevelType w:val="hybridMultilevel"/>
     <w:tmpl w:val="93F81778"/>
@@ -20687,7 +21179,7 @@
       </w:rPr>
     </w:lvl>
   </w:abstractNum>
-  <w:abstractNum w:abstractNumId="13" w15:restartNumberingAfterBreak="0">
+  <w:abstractNum w:abstractNumId="14" w15:restartNumberingAfterBreak="0">
     <w:nsid w:val="28673BF5"/>
     <w:multiLevelType w:val="multilevel"/>
     <w:tmpl w:val="5EAA138C"/>
@@ -20808,7 +21300,7 @@
       </w:pPr>
     </w:lvl>
   </w:abstractNum>
-  <w:abstractNum w:abstractNumId="14" w15:restartNumberingAfterBreak="0">
+  <w:abstractNum w:abstractNumId="15" w15:restartNumberingAfterBreak="0">
     <w:nsid w:val="2B6041FC"/>
     <w:multiLevelType w:val="hybridMultilevel"/>
     <w:tmpl w:val="4A4836BC"/>
@@ -20899,7 +21391,7 @@
       </w:pPr>
     </w:lvl>
   </w:abstractNum>
-  <w:abstractNum w:abstractNumId="15" w15:restartNumberingAfterBreak="0">
+  <w:abstractNum w:abstractNumId="16" w15:restartNumberingAfterBreak="0">
     <w:nsid w:val="2BCE2803"/>
     <w:multiLevelType w:val="hybridMultilevel"/>
     <w:tmpl w:val="772C4290"/>
@@ -20985,7 +21477,7 @@
       </w:pPr>
     </w:lvl>
   </w:abstractNum>
-  <w:abstractNum w:abstractNumId="16" w15:restartNumberingAfterBreak="0">
+  <w:abstractNum w:abstractNumId="17" w15:restartNumberingAfterBreak="0">
     <w:nsid w:val="31EF695A"/>
     <w:multiLevelType w:val="hybridMultilevel"/>
     <w:tmpl w:val="D244F4FE"/>
@@ -21071,7 +21563,7 @@
       </w:pPr>
     </w:lvl>
   </w:abstractNum>
-  <w:abstractNum w:abstractNumId="17" w15:restartNumberingAfterBreak="0">
+  <w:abstractNum w:abstractNumId="18" w15:restartNumberingAfterBreak="0">
     <w:nsid w:val="35634E3E"/>
     <w:multiLevelType w:val="hybridMultilevel"/>
     <w:tmpl w:val="428A2BAA"/>
@@ -21184,7 +21676,7 @@
       </w:rPr>
     </w:lvl>
   </w:abstractNum>
-  <w:abstractNum w:abstractNumId="18" w15:restartNumberingAfterBreak="0">
+  <w:abstractNum w:abstractNumId="19" w15:restartNumberingAfterBreak="0">
     <w:nsid w:val="3DBB7C3C"/>
     <w:multiLevelType w:val="hybridMultilevel"/>
     <w:tmpl w:val="9CE80922"/>
@@ -21270,7 +21762,7 @@
       </w:pPr>
     </w:lvl>
   </w:abstractNum>
-  <w:abstractNum w:abstractNumId="19" w15:restartNumberingAfterBreak="0">
+  <w:abstractNum w:abstractNumId="20" w15:restartNumberingAfterBreak="0">
     <w:nsid w:val="415646F2"/>
     <w:multiLevelType w:val="hybridMultilevel"/>
     <w:tmpl w:val="015C72A6"/>
@@ -21361,7 +21853,7 @@
       </w:pPr>
     </w:lvl>
   </w:abstractNum>
-  <w:abstractNum w:abstractNumId="20" w15:restartNumberingAfterBreak="0">
+  <w:abstractNum w:abstractNumId="21" w15:restartNumberingAfterBreak="0">
     <w:nsid w:val="4497234A"/>
     <w:multiLevelType w:val="hybridMultilevel"/>
     <w:tmpl w:val="D1A89CCC"/>
@@ -21447,7 +21939,7 @@
       </w:pPr>
     </w:lvl>
   </w:abstractNum>
-  <w:abstractNum w:abstractNumId="21" w15:restartNumberingAfterBreak="0">
+  <w:abstractNum w:abstractNumId="22" w15:restartNumberingAfterBreak="0">
     <w:nsid w:val="47DB589F"/>
     <w:multiLevelType w:val="multilevel"/>
     <w:tmpl w:val="0409001D"/>
@@ -21533,7 +22025,7 @@
       </w:pPr>
     </w:lvl>
   </w:abstractNum>
-  <w:abstractNum w:abstractNumId="22" w15:restartNumberingAfterBreak="0">
+  <w:abstractNum w:abstractNumId="23" w15:restartNumberingAfterBreak="0">
     <w:nsid w:val="488C587E"/>
     <w:multiLevelType w:val="hybridMultilevel"/>
     <w:tmpl w:val="29A876A8"/>
@@ -21619,7 +22111,7 @@
       </w:pPr>
     </w:lvl>
   </w:abstractNum>
-  <w:abstractNum w:abstractNumId="23" w15:restartNumberingAfterBreak="0">
+  <w:abstractNum w:abstractNumId="24" w15:restartNumberingAfterBreak="0">
     <w:nsid w:val="4A8C1380"/>
     <w:multiLevelType w:val="hybridMultilevel"/>
     <w:tmpl w:val="A4CEF7BA"/>
@@ -21708,7 +22200,7 @@
       </w:pPr>
     </w:lvl>
   </w:abstractNum>
-  <w:abstractNum w:abstractNumId="24" w15:restartNumberingAfterBreak="0">
+  <w:abstractNum w:abstractNumId="25" w15:restartNumberingAfterBreak="0">
     <w:nsid w:val="4BE24F30"/>
     <w:multiLevelType w:val="hybridMultilevel"/>
     <w:tmpl w:val="330E2C42"/>
@@ -21821,7 +22313,7 @@
       </w:rPr>
     </w:lvl>
   </w:abstractNum>
-  <w:abstractNum w:abstractNumId="25" w15:restartNumberingAfterBreak="0">
+  <w:abstractNum w:abstractNumId="26" w15:restartNumberingAfterBreak="0">
     <w:nsid w:val="4DC67B53"/>
     <w:multiLevelType w:val="hybridMultilevel"/>
     <w:tmpl w:val="F88E2AD6"/>
@@ -21911,7 +22403,7 @@
       </w:pPr>
     </w:lvl>
   </w:abstractNum>
-  <w:abstractNum w:abstractNumId="26" w15:restartNumberingAfterBreak="0">
+  <w:abstractNum w:abstractNumId="27" w15:restartNumberingAfterBreak="0">
     <w:nsid w:val="4F7801B4"/>
     <w:multiLevelType w:val="hybridMultilevel"/>
     <w:tmpl w:val="0E90E9BA"/>
@@ -21997,7 +22489,7 @@
       </w:pPr>
     </w:lvl>
   </w:abstractNum>
-  <w:abstractNum w:abstractNumId="27" w15:restartNumberingAfterBreak="0">
+  <w:abstractNum w:abstractNumId="28" w15:restartNumberingAfterBreak="0">
     <w:nsid w:val="51AF5C76"/>
     <w:multiLevelType w:val="multilevel"/>
     <w:tmpl w:val="5EAA138C"/>
@@ -22118,7 +22610,7 @@
       </w:pPr>
     </w:lvl>
   </w:abstractNum>
-  <w:abstractNum w:abstractNumId="28" w15:restartNumberingAfterBreak="0">
+  <w:abstractNum w:abstractNumId="29" w15:restartNumberingAfterBreak="0">
     <w:nsid w:val="556845F9"/>
     <w:multiLevelType w:val="hybridMultilevel"/>
     <w:tmpl w:val="D2D4A76E"/>
@@ -22207,7 +22699,7 @@
       </w:pPr>
     </w:lvl>
   </w:abstractNum>
-  <w:abstractNum w:abstractNumId="29" w15:restartNumberingAfterBreak="0">
+  <w:abstractNum w:abstractNumId="30" w15:restartNumberingAfterBreak="0">
     <w:nsid w:val="5603718B"/>
     <w:multiLevelType w:val="hybridMultilevel"/>
     <w:tmpl w:val="5A32C7F2"/>
@@ -22298,7 +22790,7 @@
       </w:pPr>
     </w:lvl>
   </w:abstractNum>
-  <w:abstractNum w:abstractNumId="30" w15:restartNumberingAfterBreak="0">
+  <w:abstractNum w:abstractNumId="31" w15:restartNumberingAfterBreak="0">
     <w:nsid w:val="5EBA5794"/>
     <w:multiLevelType w:val="multilevel"/>
     <w:tmpl w:val="02CA5C26"/>
@@ -22443,7 +22935,7 @@
       </w:rPr>
     </w:lvl>
   </w:abstractNum>
-  <w:abstractNum w:abstractNumId="31" w15:restartNumberingAfterBreak="0">
+  <w:abstractNum w:abstractNumId="32" w15:restartNumberingAfterBreak="0">
     <w:nsid w:val="60F60BBE"/>
     <w:multiLevelType w:val="hybridMultilevel"/>
     <w:tmpl w:val="3112037C"/>
@@ -22529,7 +23021,7 @@
       </w:pPr>
     </w:lvl>
   </w:abstractNum>
-  <w:abstractNum w:abstractNumId="32" w15:restartNumberingAfterBreak="0">
+  <w:abstractNum w:abstractNumId="33" w15:restartNumberingAfterBreak="0">
     <w:nsid w:val="687C39DA"/>
     <w:multiLevelType w:val="hybridMultilevel"/>
     <w:tmpl w:val="4476B058"/>
@@ -22642,7 +23134,7 @@
       </w:rPr>
     </w:lvl>
   </w:abstractNum>
-  <w:abstractNum w:abstractNumId="33" w15:restartNumberingAfterBreak="0">
+  <w:abstractNum w:abstractNumId="34" w15:restartNumberingAfterBreak="0">
     <w:nsid w:val="688D39ED"/>
     <w:multiLevelType w:val="hybridMultilevel"/>
     <w:tmpl w:val="6096DD5E"/>
@@ -22733,7 +23225,7 @@
       </w:pPr>
     </w:lvl>
   </w:abstractNum>
-  <w:abstractNum w:abstractNumId="34" w15:restartNumberingAfterBreak="0">
+  <w:abstractNum w:abstractNumId="35" w15:restartNumberingAfterBreak="0">
     <w:nsid w:val="6BD803A2"/>
     <w:multiLevelType w:val="multilevel"/>
     <w:tmpl w:val="20EEA65C"/>
@@ -22846,7 +23338,7 @@
       </w:pPr>
     </w:lvl>
   </w:abstractNum>
-  <w:abstractNum w:abstractNumId="35" w15:restartNumberingAfterBreak="0">
+  <w:abstractNum w:abstractNumId="36" w15:restartNumberingAfterBreak="0">
     <w:nsid w:val="73874AB3"/>
     <w:multiLevelType w:val="hybridMultilevel"/>
     <w:tmpl w:val="FC1ECB02"/>
@@ -22959,7 +23451,7 @@
       </w:rPr>
     </w:lvl>
   </w:abstractNum>
-  <w:abstractNum w:abstractNumId="36" w15:restartNumberingAfterBreak="0">
+  <w:abstractNum w:abstractNumId="37" w15:restartNumberingAfterBreak="0">
     <w:nsid w:val="792C5EB5"/>
     <w:multiLevelType w:val="hybridMultilevel"/>
     <w:tmpl w:val="2FBCCA30"/>
@@ -23050,7 +23542,7 @@
       </w:pPr>
     </w:lvl>
   </w:abstractNum>
-  <w:abstractNum w:abstractNumId="37" w15:restartNumberingAfterBreak="0">
+  <w:abstractNum w:abstractNumId="38" w15:restartNumberingAfterBreak="0">
     <w:nsid w:val="7CFD52A0"/>
     <w:multiLevelType w:val="hybridMultilevel"/>
     <w:tmpl w:val="2F482D74"/>
@@ -23139,7 +23631,7 @@
       </w:pPr>
     </w:lvl>
   </w:abstractNum>
-  <w:abstractNum w:abstractNumId="38" w15:restartNumberingAfterBreak="0">
+  <w:abstractNum w:abstractNumId="39" w15:restartNumberingAfterBreak="0">
     <w:nsid w:val="7E512ACA"/>
     <w:multiLevelType w:val="hybridMultilevel"/>
     <w:tmpl w:val="91560FB2"/>
@@ -23253,73 +23745,73 @@
     </w:lvl>
   </w:abstractNum>
   <w:num w:numId="1" w16cid:durableId="1076395016">
-    <w:abstractNumId w:val="33"/>
+    <w:abstractNumId w:val="34"/>
   </w:num>
   <w:num w:numId="2" w16cid:durableId="1742409007">
+    <w:abstractNumId w:val="29"/>
+  </w:num>
+  <w:num w:numId="3" w16cid:durableId="850729316">
+    <w:abstractNumId w:val="24"/>
+  </w:num>
+  <w:num w:numId="4" w16cid:durableId="208304702">
+    <w:abstractNumId w:val="38"/>
+  </w:num>
+  <w:num w:numId="5" w16cid:durableId="834875367">
     <w:abstractNumId w:val="28"/>
   </w:num>
-  <w:num w:numId="3" w16cid:durableId="850729316">
-    <w:abstractNumId w:val="23"/>
-  </w:num>
-  <w:num w:numId="4" w16cid:durableId="208304702">
-    <w:abstractNumId w:val="37"/>
-  </w:num>
-  <w:num w:numId="5" w16cid:durableId="834875367">
-    <w:abstractNumId w:val="27"/>
-  </w:num>
   <w:num w:numId="6" w16cid:durableId="1895701859">
-    <w:abstractNumId w:val="13"/>
+    <w:abstractNumId w:val="14"/>
   </w:num>
   <w:num w:numId="7" w16cid:durableId="1407532968">
-    <w:abstractNumId w:val="9"/>
+    <w:abstractNumId w:val="10"/>
   </w:num>
   <w:num w:numId="8" w16cid:durableId="1448815720">
-    <w:abstractNumId w:val="21"/>
+    <w:abstractNumId w:val="22"/>
   </w:num>
   <w:num w:numId="9" w16cid:durableId="464275921">
     <w:abstractNumId w:val="3"/>
   </w:num>
   <w:num w:numId="10" w16cid:durableId="1975871927">
-    <w:abstractNumId w:val="25"/>
+    <w:abstractNumId w:val="26"/>
   </w:num>
   <w:num w:numId="11" w16cid:durableId="1604336279">
     <w:abstractNumId w:val="2"/>
   </w:num>
   <w:num w:numId="12" w16cid:durableId="1975211680">
-    <w:abstractNumId w:val="38"/>
+    <w:abstractNumId w:val="39"/>
   </w:num>
   <w:num w:numId="13" w16cid:durableId="2034525884">
     <w:abstractNumId w:val="0"/>
   </w:num>
   <w:num w:numId="14" w16cid:durableId="2090543067">
-    <w:abstractNumId w:val="17"/>
+    <w:abstractNumId w:val="18"/>
   </w:num>
   <w:num w:numId="15" w16cid:durableId="2112892713">
-    <w:abstractNumId w:val="32"/>
+    <w:abstractNumId w:val="33"/>
   </w:num>
   <w:num w:numId="16" w16cid:durableId="1170826993">
-    <w:abstractNumId w:val="34"/>
+    <w:abstractNumId w:val="35"/>
   </w:num>
   <w:num w:numId="17" w16cid:durableId="766579210">
-    <w:abstractNumId w:val="19"/>
+    <w:abstractNumId w:val="20"/>
   </w:num>
   <w:num w:numId="18" w16cid:durableId="949359626">
-    <w:abstractNumId w:val="30"/>
+    <w:abstractNumId w:val="31"/>
   </w:num>
   <w:num w:numId="19" w16cid:durableId="462963101">
-    <w:abstractNumId w:val="35"/>
+    <w:abstractNumId w:val="36"/>
   </w:num>
   <w:num w:numId="20" w16cid:durableId="595600136">
-    <w:abstractNumId w:val="10"/>
+    <w:abstractNumId w:val="11"/>
   </w:num>
   <w:num w:numId="21" w16cid:durableId="1681543258">
-    <w:abstractNumId w:val="26"/>
+    <w:abstractNumId w:val="27"/>
   </w:num>
   <w:num w:numId="22" w16cid:durableId="772898256">
-    <w:abstractNumId w:val="36"/>
+    <w:abstractNumId w:val="37"/>
   </w:num>
   <w:num w:numId="23" w16cid:durableId="1825003300">
-    <w:abstractNumId w:val="24"/>
+    <w:abstractNumId w:val="25"/>
   </w:num>
   <w:num w:numId="24" w16cid:durableId="1862278902">
     <w:abstractNumId w:val="1"/>
@@ -23351,43 +23843,46 @@
     </w:lvlOverride>
   </w:num>
   <w:num w:numId="28" w16cid:durableId="1188449809">
+    <w:abstractNumId w:val="13"/>
+  </w:num>
+  <w:num w:numId="29" w16cid:durableId="114762584">
+    <w:abstractNumId w:val="15"/>
+  </w:num>
+  <w:num w:numId="30" w16cid:durableId="545720691">
     <w:abstractNumId w:val="12"/>
   </w:num>
-  <w:num w:numId="29" w16cid:durableId="114762584">
-    <w:abstractNumId w:val="14"/>
-  </w:num>
-  <w:num w:numId="30" w16cid:durableId="545720691">
-    <w:abstractNumId w:val="11"/>
-  </w:num>
   <w:num w:numId="31" w16cid:durableId="915361397">
-    <w:abstractNumId w:val="7"/>
+    <w:abstractNumId w:val="8"/>
   </w:num>
   <w:num w:numId="32" w16cid:durableId="348604325">
-    <w:abstractNumId w:val="29"/>
+    <w:abstractNumId w:val="30"/>
   </w:num>
   <w:num w:numId="33" w16cid:durableId="1269658163">
-    <w:abstractNumId w:val="31"/>
+    <w:abstractNumId w:val="32"/>
   </w:num>
   <w:num w:numId="34" w16cid:durableId="814685563">
-    <w:abstractNumId w:val="16"/>
+    <w:abstractNumId w:val="17"/>
   </w:num>
   <w:num w:numId="35" w16cid:durableId="226305254">
-    <w:abstractNumId w:val="18"/>
+    <w:abstractNumId w:val="19"/>
   </w:num>
   <w:num w:numId="36" w16cid:durableId="891815567">
-    <w:abstractNumId w:val="22"/>
+    <w:abstractNumId w:val="23"/>
   </w:num>
   <w:num w:numId="37" w16cid:durableId="1028220242">
-    <w:abstractNumId w:val="8"/>
+    <w:abstractNumId w:val="9"/>
   </w:num>
   <w:num w:numId="38" w16cid:durableId="323556056">
     <w:abstractNumId w:val="4"/>
   </w:num>
   <w:num w:numId="39" w16cid:durableId="1157115797">
-    <w:abstractNumId w:val="15"/>
+    <w:abstractNumId w:val="16"/>
   </w:num>
   <w:num w:numId="40" w16cid:durableId="134034570">
-    <w:abstractNumId w:val="20"/>
+    <w:abstractNumId w:val="21"/>
+  </w:num>
+  <w:num w:numId="41" w16cid:durableId="250044518">
+    <w:abstractNumId w:val="7"/>
   </w:num>
 </w:numbering>
 </file>

</xml_diff>